<commit_message>
Plan testiranja i minimalna izmena Specifikacije zahteva
</commit_message>
<xml_diff>
--- a/Dokumentacija/SWE_04_Specifikacija_zahteva.docx
+++ b/Dokumentacija/SWE_04_Specifikacija_zahteva.docx
@@ -1,6 +1,6 @@
 
 <file path=word/document.xml><?xml version="1.0" encoding="utf-8"?>
-<w:document xmlns:wpc="http://schemas.microsoft.com/office/word/2010/wordprocessingCanvas" xmlns:mc="http://schemas.openxmlformats.org/markup-compatibility/2006" xmlns:o="urn:schemas-microsoft-com:office:office" xmlns:r="http://schemas.openxmlformats.org/officeDocument/2006/relationships" xmlns:m="http://schemas.openxmlformats.org/officeDocument/2006/math" xmlns:v="urn:schemas-microsoft-com:vml" xmlns:wp14="http://schemas.microsoft.com/office/word/2010/wordprocessingDrawing" xmlns:wp="http://schemas.openxmlformats.org/drawingml/2006/wordprocessingDrawing" xmlns:w10="urn:schemas-microsoft-com:office:word" xmlns:w="http://schemas.openxmlformats.org/wordprocessingml/2006/main" xmlns:w14="http://schemas.microsoft.com/office/word/2010/wordml" xmlns:w15="http://schemas.microsoft.com/office/word/2012/wordml" xmlns:wpg="http://schemas.microsoft.com/office/word/2010/wordprocessingGroup" xmlns:wpi="http://schemas.microsoft.com/office/word/2010/wordprocessingInk" xmlns:wne="http://schemas.microsoft.com/office/word/2006/wordml" xmlns:wps="http://schemas.microsoft.com/office/word/2010/wordprocessingShape" mc:Ignorable="w14 w15 wp14">
+<w:document xmlns:ve="http://schemas.openxmlformats.org/markup-compatibility/2006" xmlns:o="urn:schemas-microsoft-com:office:office" xmlns:r="http://schemas.openxmlformats.org/officeDocument/2006/relationships" xmlns:m="http://schemas.openxmlformats.org/officeDocument/2006/math" xmlns:v="urn:schemas-microsoft-com:vml" xmlns:wp="http://schemas.openxmlformats.org/drawingml/2006/wordprocessingDrawing" xmlns:w10="urn:schemas-microsoft-com:office:word" xmlns:w="http://schemas.openxmlformats.org/wordprocessingml/2006/main" xmlns:wne="http://schemas.microsoft.com/office/word/2006/wordml">
   <w:background w:color="FFFFFF"/>
   <w:body>
     <w:p>
@@ -95,13 +95,6 @@
           <w:szCs w:val="72"/>
         </w:rPr>
       </w:pPr>
-      <w:r>
-        <w:rPr>
-          <w:sz w:val="72"/>
-          <w:szCs w:val="72"/>
-        </w:rPr>
-        <w:t xml:space="preserve"> </w:t>
-      </w:r>
     </w:p>
     <w:p>
       <w:pPr>
@@ -193,7 +186,7 @@
           <w:insideV w:val="single" w:sz="6" w:space="0" w:color="000000"/>
         </w:tblBorders>
         <w:tblLayout w:type="fixed"/>
-        <w:tblLook w:val="0000" w:firstRow="0" w:lastRow="0" w:firstColumn="0" w:lastColumn="0" w:noHBand="0" w:noVBand="0"/>
+        <w:tblLook w:val="0000"/>
       </w:tblPr>
       <w:tblGrid>
         <w:gridCol w:w="2304"/>
@@ -2360,15 +2353,7 @@
       <w:bookmarkStart w:id="9" w:name="_1fob9te" w:colFirst="0" w:colLast="0"/>
       <w:bookmarkEnd w:id="9"/>
       <w:r>
-        <w:t xml:space="preserve">Dokument se odnosi </w:t>
-      </w:r>
-      <w:proofErr w:type="gramStart"/>
-      <w:r>
-        <w:t>na</w:t>
-      </w:r>
-      <w:proofErr w:type="gramEnd"/>
-      <w:r>
-        <w:t xml:space="preserve"> Mensarium sistem koji će biti razvijen od strane InnoStorm-a. Namena sistema je efikasno prezentovanje, kreiranje i održavanje sadržaja vezanih za rad jedne menze.</w:t>
+        <w:t>Dokument se odnosi na Mensarium sistem koji će biti razvijen od strane InnoStorm-a. Namena sistema je efikasno prezentovanje, kreiranje i održavanje sadržaja vezanih za rad jedne menze.</w:t>
       </w:r>
     </w:p>
     <w:p>
@@ -2421,15 +2406,7 @@
         <w:ind w:left="1440" w:hanging="360"/>
       </w:pPr>
       <w:r>
-        <w:t xml:space="preserve">Mensarium – Planirani raspored aktivnosti </w:t>
-      </w:r>
-      <w:proofErr w:type="gramStart"/>
-      <w:r>
-        <w:t>na</w:t>
-      </w:r>
-      <w:proofErr w:type="gramEnd"/>
-      <w:r>
-        <w:t xml:space="preserve"> projektu, V1.0, 2017, InnoStorm.</w:t>
+        <w:t>Mensarium – Planirani raspored aktivnosti na projektu, V1.0, 2017, InnoStorm.</w:t>
       </w:r>
     </w:p>
     <w:p>
@@ -2484,15 +2461,7 @@
         <w:ind w:left="720"/>
       </w:pPr>
       <w:r>
-        <w:t xml:space="preserve">Osnovni UML dijagram koji prikazuje korisnike i slučajeve korišćenja Mensarium sistema prikazan je </w:t>
-      </w:r>
-      <w:proofErr w:type="gramStart"/>
-      <w:r>
-        <w:t>na</w:t>
-      </w:r>
-      <w:proofErr w:type="gramEnd"/>
-      <w:r>
-        <w:t xml:space="preserve"> sledećoj slici:</w:t>
+        <w:t>Osnovni UML dijagram koji prikazuje korisnike i slučajeve korišćenja Mensarium sistema prikazan je na sledećoj slici:</w:t>
       </w:r>
     </w:p>
     <w:p>
@@ -2575,57 +2544,38 @@
         <w:rPr>
           <w:i/>
         </w:rPr>
-        <w:t xml:space="preserve">interakcija sa ostalim </w:t>
-      </w:r>
-      <w:proofErr w:type="gramStart"/>
+        <w:t>interakcija sa ostalim studentima</w:t>
+      </w:r>
+      <w:r>
+        <w:t xml:space="preserve">  i</w:t>
+      </w:r>
       <w:r>
         <w:rPr>
           <w:i/>
         </w:rPr>
-        <w:t>studentima</w:t>
-      </w:r>
-      <w:r>
-        <w:t xml:space="preserve">  i</w:t>
-      </w:r>
-      <w:proofErr w:type="gramEnd"/>
-      <w:r>
-        <w:t xml:space="preserve"> </w:t>
+        <w:t>uređivanje naloga</w:t>
+      </w:r>
+      <w:r>
+        <w:t xml:space="preserve"> obuhvataju složenije radnje koje se mogu razložiti dalje razložiti na pojedinačne slučajeve korišćenja.</w:t>
+      </w:r>
+    </w:p>
+    <w:p>
+      <w:pPr>
+        <w:keepLines/>
+        <w:spacing w:after="120"/>
+        <w:ind w:left="720"/>
+      </w:pPr>
+      <w:r>
+        <w:t xml:space="preserve">Detaljni UML dijagram za slučaj korišćenja </w:t>
       </w:r>
       <w:r>
         <w:rPr>
           <w:i/>
         </w:rPr>
-        <w:t>uređivanje naloga</w:t>
-      </w:r>
-      <w:r>
-        <w:t xml:space="preserve"> obuhvataju složenije radnje koje se mogu razložiti dalje razložiti na pojedinačne slučajeve korišćenja.</w:t>
-      </w:r>
-    </w:p>
-    <w:p>
-      <w:pPr>
-        <w:keepLines/>
-        <w:spacing w:after="120"/>
-        <w:ind w:left="720"/>
-      </w:pPr>
-      <w:r>
-        <w:t xml:space="preserve">Detaljni UML dijagram za slučaj korišćenja </w:t>
-      </w:r>
-      <w:r>
-        <w:rPr>
-          <w:i/>
-        </w:rPr>
         <w:t>uređivanje studenata</w:t>
       </w:r>
       <w:r>
-        <w:t xml:space="preserve"> je prikazan </w:t>
-      </w:r>
-      <w:proofErr w:type="gramStart"/>
-      <w:r>
-        <w:t>na</w:t>
-      </w:r>
-      <w:proofErr w:type="gramEnd"/>
-      <w:r>
-        <w:t xml:space="preserve"> sledećoj slici:</w:t>
+        <w:t xml:space="preserve"> je prikazan na sledećoj slici:</w:t>
       </w:r>
     </w:p>
     <w:p>
@@ -2692,15 +2642,7 @@
         <w:t>pristup informacijama o menzama</w:t>
       </w:r>
       <w:r>
-        <w:t xml:space="preserve"> je prikazan </w:t>
-      </w:r>
-      <w:proofErr w:type="gramStart"/>
-      <w:r>
-        <w:t>na</w:t>
-      </w:r>
-      <w:proofErr w:type="gramEnd"/>
-      <w:r>
-        <w:t xml:space="preserve"> sledećoj slici:</w:t>
+        <w:t xml:space="preserve"> je prikazan na sledećoj slici:</w:t>
       </w:r>
     </w:p>
     <w:p>
@@ -2779,21 +2721,7 @@
         <w:rPr>
           <w:i/>
         </w:rPr>
-        <w:t xml:space="preserve">interakcija </w:t>
-      </w:r>
-      <w:proofErr w:type="gramStart"/>
-      <w:r>
-        <w:rPr>
-          <w:i/>
-        </w:rPr>
-        <w:t>sa</w:t>
-      </w:r>
-      <w:proofErr w:type="gramEnd"/>
-      <w:r>
-        <w:rPr>
-          <w:i/>
-        </w:rPr>
-        <w:t xml:space="preserve"> ostalim studentima</w:t>
+        <w:t>interakcija sa ostalim studentima</w:t>
       </w:r>
       <w:r>
         <w:t xml:space="preserve"> je prikazan na sledećoj slici:</w:t>
@@ -2856,24 +2784,13 @@
         <w:ind w:left="720"/>
       </w:pPr>
       <w:r>
-        <w:t xml:space="preserve">Detaljni UML dijagram za slučaj </w:t>
-      </w:r>
-      <w:proofErr w:type="gramStart"/>
-      <w:r>
-        <w:t xml:space="preserve">korišćenja  </w:t>
+        <w:t xml:space="preserve">Detaljni UML dijagram za slučaj korišćenja  </w:t>
       </w:r>
       <w:r>
         <w:rPr>
           <w:i/>
         </w:rPr>
-        <w:t>uređivanje</w:t>
-      </w:r>
-      <w:proofErr w:type="gramEnd"/>
-      <w:r>
-        <w:rPr>
-          <w:i/>
-        </w:rPr>
-        <w:t xml:space="preserve"> naloga</w:t>
+        <w:t>uređivanje naloga</w:t>
       </w:r>
       <w:r>
         <w:t xml:space="preserve"> je prikazan na sledećoj slici:</w:t>
@@ -2995,31 +2912,7 @@
       <w:bookmarkStart w:id="17" w:name="_3dy6vkm" w:colFirst="0" w:colLast="0"/>
       <w:bookmarkEnd w:id="17"/>
       <w:r>
-        <w:t xml:space="preserve">Student je osnovni profil korisnika sistema Mensarium. Korisnici ovog tipa se mogu registrovati </w:t>
-      </w:r>
-      <w:proofErr w:type="gramStart"/>
-      <w:r>
-        <w:t>na</w:t>
-      </w:r>
-      <w:proofErr w:type="gramEnd"/>
-      <w:r>
-        <w:t xml:space="preserve"> sistem i ažurirati podatke o sebi. Prvi pristup </w:t>
-      </w:r>
-      <w:proofErr w:type="gramStart"/>
-      <w:r>
-        <w:t>na</w:t>
-      </w:r>
-      <w:proofErr w:type="gramEnd"/>
-      <w:r>
-        <w:t xml:space="preserve"> sistem se vrši pomoću dobijenog ID-a i šifre. Nakon registracije oni mogu interagovati sa ostalim studentima, što podrazumeva mogućnosti praćenja objava studenata, pozivanja na zajednički odlazak u studentski </w:t>
-      </w:r>
-      <w:proofErr w:type="gramStart"/>
-      <w:r>
-        <w:t>restoran  i</w:t>
-      </w:r>
-      <w:proofErr w:type="gramEnd"/>
-      <w:r>
-        <w:t xml:space="preserve"> obaveštavanje o trenutnim obrocima. Student su dostupne informacije o menzama kao i o broju obroka koje poseduje. Može da uplati obroke putem SMS-a.</w:t>
+        <w:t>Student je osnovni profil korisnika sistema Mensarium. Korisnici ovog tipa se mogu registrovati na sistem i ažurirati podatke o sebi. Prvi pristup na sistem se vrši pomoću dobijenog ID-a i šifre. Nakon registracije oni mogu interagovati sa ostalim studentima, što podrazumeva mogućnosti praćenja objava studenata, pozivanja na zajednički odlazak u studentski restoran  i obaveštavanje o trenutnim obrocima. Student su dostupne informacije o menzama kao i o broju obroka koje poseduje. Može da uplati obroke putem SMS-a.</w:t>
       </w:r>
     </w:p>
     <w:p>
@@ -3046,23 +2939,7 @@
       <w:bookmarkStart w:id="19" w:name="_nupwc2tlhpjn" w:colFirst="0" w:colLast="0"/>
       <w:bookmarkEnd w:id="19"/>
       <w:r>
-        <w:t xml:space="preserve">Upošljenik za kreiranje novih korisnika je profil korisnika koji je zadužen za kreiranje studentskih naloga i dodelu ID-a i prve šifre studentima kako bi mogli da se prijave </w:t>
-      </w:r>
-      <w:proofErr w:type="gramStart"/>
-      <w:r>
-        <w:t>na</w:t>
-      </w:r>
-      <w:proofErr w:type="gramEnd"/>
-      <w:r>
-        <w:t xml:space="preserve"> aplikaciju i koriste dodatne pogodnosti sistema. Pored toga, ima uvid u informacije o studentima i može da izmeni podatke o korisniku </w:t>
-      </w:r>
-      <w:proofErr w:type="gramStart"/>
-      <w:r>
-        <w:t>ili</w:t>
-      </w:r>
-      <w:proofErr w:type="gramEnd"/>
-      <w:r>
-        <w:t xml:space="preserve"> da ga izbriše. Ima uvid u informacije o svom nalogu.</w:t>
+        <w:t>Upošljenik za kreiranje novih korisnika je profil korisnika koji je zadužen za kreiranje studentskih naloga i dodelu ID-a i prve šifre studentima kako bi mogli da se prijave na aplikaciju i koriste dodatne pogodnosti sistema. Pored toga, ima uvid u informacije o studentima i može da izmeni podatke o korisniku ili da ga izbriše. Ima uvid u informacije o svom nalogu.</w:t>
       </w:r>
     </w:p>
     <w:p>
@@ -3116,15 +2993,7 @@
       <w:bookmarkStart w:id="23" w:name="_2s8eyo1" w:colFirst="0" w:colLast="0"/>
       <w:bookmarkEnd w:id="23"/>
       <w:r>
-        <w:t xml:space="preserve">Upošljenik za umanjenje obroka je korisnik sistema koji umanjuje obroke </w:t>
-      </w:r>
-      <w:proofErr w:type="gramStart"/>
-      <w:r>
-        <w:t>sa</w:t>
-      </w:r>
-      <w:proofErr w:type="gramEnd"/>
-      <w:r>
-        <w:t xml:space="preserve"> studentskih naloga u trenutku iskorišćenja. Ima uvid u informacije o svom nalogu.</w:t>
+        <w:t>Upošljenik za umanjenje obroka je korisnik sistema koji umanjuje obroke sa studentskih naloga u trenutku iskorišćenja. Ima uvid u informacije o svom nalogu.</w:t>
       </w:r>
     </w:p>
     <w:p>
@@ -3151,23 +3020,7 @@
       <w:bookmarkStart w:id="25" w:name="_17dp8vu" w:colFirst="0" w:colLast="0"/>
       <w:bookmarkEnd w:id="25"/>
       <w:r>
-        <w:t xml:space="preserve">Administrator je specijalni profil korisnika koji ima pristup većem broju funkcionalnostima sistema, tj. </w:t>
-      </w:r>
-      <w:proofErr w:type="gramStart"/>
-      <w:r>
-        <w:t>može</w:t>
-      </w:r>
-      <w:proofErr w:type="gramEnd"/>
-      <w:r>
-        <w:t xml:space="preserve"> se naći u ulozi svih korisnika sistema osim u ulozi studenta. Administratorski profil je uveden kako bi se obezbedila što veća fleksibilnost u pogledu mogućnosti ažuriranja sadržaja </w:t>
-      </w:r>
-      <w:proofErr w:type="gramStart"/>
-      <w:r>
-        <w:t>na</w:t>
-      </w:r>
-      <w:proofErr w:type="gramEnd"/>
-      <w:r>
-        <w:t xml:space="preserve"> portalu.</w:t>
+        <w:t>Administrator je specijalni profil korisnika koji ima pristup većem broju funkcionalnostima sistema, tj. može se naći u ulozi svih korisnika sistema osim u ulozi studenta. Administratorski profil je uveden kako bi se obezbedila što veća fleksibilnost u pogledu mogućnosti ažuriranja sadržaja na portalu.</w:t>
       </w:r>
     </w:p>
     <w:p>
@@ -3197,15 +3050,7 @@
       <w:bookmarkStart w:id="27" w:name="_69clrx2ak8j7" w:colFirst="0" w:colLast="0"/>
       <w:bookmarkEnd w:id="27"/>
       <w:r>
-        <w:t xml:space="preserve">Registracija </w:t>
-      </w:r>
-      <w:proofErr w:type="gramStart"/>
-      <w:r>
-        <w:t>na</w:t>
-      </w:r>
-      <w:proofErr w:type="gramEnd"/>
-      <w:r>
-        <w:t xml:space="preserve"> sistem</w:t>
+        <w:t>Registracija na sistem</w:t>
       </w:r>
     </w:p>
     <w:p>
@@ -3229,15 +3074,7 @@
         <w:ind w:left="720"/>
       </w:pPr>
       <w:r>
-        <w:t xml:space="preserve">Registracija </w:t>
-      </w:r>
-      <w:proofErr w:type="gramStart"/>
-      <w:r>
-        <w:t>na</w:t>
-      </w:r>
-      <w:proofErr w:type="gramEnd"/>
-      <w:r>
-        <w:t xml:space="preserve"> sistem pomoću dobijenog ID-a i inicijalne šifre dobijene od menadžera i otključavanje svih funkcionalnosti sistema.</w:t>
+        <w:t>Registracija na sistem pomoću dobijenog ID-a i inicijalne šifre dobijene od menadžera i otključavanje svih funkcionalnosti sistema.</w:t>
       </w:r>
     </w:p>
     <w:p>
@@ -3285,15 +3122,7 @@
         <w:ind w:left="720"/>
       </w:pPr>
       <w:r>
-        <w:t xml:space="preserve">Kreiran je nalog studenta </w:t>
-      </w:r>
-      <w:proofErr w:type="gramStart"/>
-      <w:r>
-        <w:t>od</w:t>
-      </w:r>
-      <w:proofErr w:type="gramEnd"/>
-      <w:r>
-        <w:t xml:space="preserve"> strane upošljenika za kreiranje naloga.</w:t>
+        <w:t>Kreiran je nalog studenta od strane upošljenika za kreiranje naloga.</w:t>
       </w:r>
     </w:p>
     <w:p>
@@ -3335,15 +3164,7 @@
         <w:ind w:hanging="360"/>
       </w:pPr>
       <w:r>
-        <w:t xml:space="preserve">Prelazi se </w:t>
-      </w:r>
-      <w:proofErr w:type="gramStart"/>
-      <w:r>
-        <w:t>na</w:t>
-      </w:r>
-      <w:proofErr w:type="gramEnd"/>
-      <w:r>
-        <w:t xml:space="preserve"> interfejs za prijavljene korisnike.</w:t>
+        <w:t>Prelazi se na interfejs za prijavljene korisnike.</w:t>
       </w:r>
     </w:p>
     <w:p>
@@ -3391,15 +3212,7 @@
         <w:ind w:left="720"/>
       </w:pPr>
       <w:r>
-        <w:t xml:space="preserve">Sve funkcionalnosti sistema su dostupne </w:t>
-      </w:r>
-      <w:proofErr w:type="gramStart"/>
-      <w:r>
-        <w:t>na</w:t>
-      </w:r>
-      <w:proofErr w:type="gramEnd"/>
-      <w:r>
-        <w:t xml:space="preserve"> studentskom nalogu.</w:t>
+        <w:t>Sve funkcionalnosti sistema su dostupne na studentskom nalogu.</w:t>
       </w:r>
     </w:p>
     <w:p>
@@ -3426,15 +3239,7 @@
         <w:ind w:left="720"/>
       </w:pPr>
       <w:r>
-        <w:t xml:space="preserve">Ažuriranje ličnih podataka </w:t>
-      </w:r>
-      <w:proofErr w:type="gramStart"/>
-      <w:r>
-        <w:t>na</w:t>
-      </w:r>
-      <w:proofErr w:type="gramEnd"/>
-      <w:r>
-        <w:t xml:space="preserve"> profilu korisnika.</w:t>
+        <w:t>Ažuriranje ličnih podataka na profilu korisnika.</w:t>
       </w:r>
     </w:p>
     <w:p>
@@ -3482,15 +3287,7 @@
         <w:ind w:left="720"/>
       </w:pPr>
       <w:r>
-        <w:t xml:space="preserve">Akter je prijavljen </w:t>
-      </w:r>
-      <w:proofErr w:type="gramStart"/>
-      <w:r>
-        <w:t>na</w:t>
-      </w:r>
-      <w:proofErr w:type="gramEnd"/>
-      <w:r>
-        <w:t xml:space="preserve"> sistem.</w:t>
+        <w:t>Akter je prijavljen na sistem.</w:t>
       </w:r>
     </w:p>
     <w:p>
@@ -3518,15 +3315,7 @@
         <w:ind w:hanging="360"/>
       </w:pPr>
       <w:r>
-        <w:t xml:space="preserve">Student unosi </w:t>
-      </w:r>
-      <w:proofErr w:type="gramStart"/>
-      <w:r>
-        <w:t>podatke  za</w:t>
-      </w:r>
-      <w:proofErr w:type="gramEnd"/>
-      <w:r>
-        <w:t xml:space="preserve"> to predviđena polja.</w:t>
+        <w:t>Student unosi podatke  za to predviđena polja.</w:t>
       </w:r>
     </w:p>
     <w:p>
@@ -3540,15 +3329,7 @@
         <w:ind w:hanging="360"/>
       </w:pPr>
       <w:r>
-        <w:t xml:space="preserve">Pritiskom </w:t>
-      </w:r>
-      <w:proofErr w:type="gramStart"/>
-      <w:r>
-        <w:t>na</w:t>
-      </w:r>
-      <w:proofErr w:type="gramEnd"/>
-      <w:r>
-        <w:t xml:space="preserve"> dugme podaci se ažuriraju.</w:t>
+        <w:t>Pritiskom na dugme podaci se ažuriraju.</w:t>
       </w:r>
     </w:p>
     <w:p>
@@ -3646,15 +3427,7 @@
         <w:ind w:left="720"/>
       </w:pPr>
       <w:r>
-        <w:t xml:space="preserve">Uplata obroka </w:t>
-      </w:r>
-      <w:proofErr w:type="gramStart"/>
-      <w:r>
-        <w:t>na</w:t>
-      </w:r>
-      <w:proofErr w:type="gramEnd"/>
-      <w:r>
-        <w:t xml:space="preserve"> nalog slanjem SMS-a.</w:t>
+        <w:t>Uplata obroka na nalog slanjem SMS-a.</w:t>
       </w:r>
     </w:p>
     <w:p>
@@ -3702,15 +3475,7 @@
       </w:pPr>
       <w:r>
         <w:tab/>
-        <w:t xml:space="preserve">Akter je registrovan </w:t>
-      </w:r>
-      <w:proofErr w:type="gramStart"/>
-      <w:r>
-        <w:t>na</w:t>
-      </w:r>
-      <w:proofErr w:type="gramEnd"/>
-      <w:r>
-        <w:t xml:space="preserve"> sistem.</w:t>
+        <w:t>Akter je registrovan na sistem.</w:t>
       </w:r>
     </w:p>
     <w:p>
@@ -3752,15 +3517,7 @@
         <w:ind w:hanging="360"/>
       </w:pPr>
       <w:r>
-        <w:t xml:space="preserve">Broj obroka koje korisnik poseduje se povećava u bazi </w:t>
-      </w:r>
-      <w:proofErr w:type="gramStart"/>
-      <w:r>
-        <w:t>sa</w:t>
-      </w:r>
-      <w:proofErr w:type="gramEnd"/>
-      <w:r>
-        <w:t xml:space="preserve"> obrocima.</w:t>
+        <w:t>Broj obroka koje korisnik poseduje se povećava u bazi sa obrocima.</w:t>
       </w:r>
     </w:p>
     <w:p>
@@ -3790,32 +3547,10 @@
         <w:rPr>
           <w:i/>
         </w:rPr>
-        <w:t xml:space="preserve">Student </w:t>
-      </w:r>
-      <w:proofErr w:type="gramStart"/>
-      <w:r>
-        <w:rPr>
-          <w:i/>
-        </w:rPr>
-        <w:t>nema</w:t>
-      </w:r>
-      <w:proofErr w:type="gramEnd"/>
-      <w:r>
-        <w:rPr>
-          <w:i/>
-        </w:rPr>
-        <w:t xml:space="preserve"> dovoljno kredita na računu</w:t>
-      </w:r>
-      <w:r>
-        <w:t xml:space="preserve">] Student dobija SMS da </w:t>
-      </w:r>
-      <w:proofErr w:type="gramStart"/>
-      <w:r>
-        <w:t>nema</w:t>
-      </w:r>
-      <w:proofErr w:type="gramEnd"/>
-      <w:r>
-        <w:t xml:space="preserve"> dovoljno kredita.</w:t>
+        <w:t>Student nema dovoljno kredita na računu</w:t>
+      </w:r>
+      <w:r>
+        <w:t>] Student dobija SMS da nema dovoljno kredita.</w:t>
       </w:r>
     </w:p>
     <w:p>
@@ -3899,15 +3634,7 @@
         <w:ind w:left="720"/>
       </w:pPr>
       <w:r>
-        <w:t xml:space="preserve">Ažuriranje informacija vezanih za studentske restorane kao što su lokacija </w:t>
-      </w:r>
-      <w:proofErr w:type="gramStart"/>
-      <w:r>
-        <w:t>ili</w:t>
-      </w:r>
-      <w:proofErr w:type="gramEnd"/>
-      <w:r>
-        <w:t xml:space="preserve"> radno vreme.</w:t>
+        <w:t>Ažuriranje informacija vezanih za studentske restorane kao što su lokacija ili radno vreme.</w:t>
       </w:r>
     </w:p>
     <w:p>
@@ -3956,15 +3683,7 @@
         <w:ind w:left="720"/>
       </w:pPr>
       <w:r>
-        <w:t xml:space="preserve">Akter je prijavljen </w:t>
-      </w:r>
-      <w:proofErr w:type="gramStart"/>
-      <w:r>
-        <w:t>na</w:t>
-      </w:r>
-      <w:proofErr w:type="gramEnd"/>
-      <w:r>
-        <w:t xml:space="preserve"> sistem.</w:t>
+        <w:t>Akter je prijavljen na sistem.</w:t>
       </w:r>
     </w:p>
     <w:p>
@@ -4171,23 +3890,7 @@
         <w:ind w:left="720"/>
       </w:pPr>
       <w:r>
-        <w:t xml:space="preserve">Akter je prijavljen </w:t>
-      </w:r>
-      <w:proofErr w:type="gramStart"/>
-      <w:r>
-        <w:t>na</w:t>
-      </w:r>
-      <w:proofErr w:type="gramEnd"/>
-      <w:r>
-        <w:t xml:space="preserve"> sistem. Postoje korisnici </w:t>
-      </w:r>
-      <w:proofErr w:type="gramStart"/>
-      <w:r>
-        <w:t>sa</w:t>
-      </w:r>
-      <w:proofErr w:type="gramEnd"/>
-      <w:r>
-        <w:t xml:space="preserve"> kojima dati korisnik može da interaguje.</w:t>
+        <w:t>Akter je prijavljen na sistem. Postoje korisnici sa kojima dati korisnik može da interaguje.</w:t>
       </w:r>
     </w:p>
     <w:p>
@@ -4229,15 +3932,7 @@
         <w:ind w:hanging="360"/>
       </w:pPr>
       <w:r>
-        <w:t xml:space="preserve">Pritiskom </w:t>
-      </w:r>
-      <w:proofErr w:type="gramStart"/>
-      <w:r>
-        <w:t>na</w:t>
-      </w:r>
-      <w:proofErr w:type="gramEnd"/>
-      <w:r>
-        <w:t xml:space="preserve"> dugme se obaveštenje šalje ostalim studentima.</w:t>
+        <w:t>Pritiskom na dugme se obaveštenje šalje ostalim studentima.</w:t>
       </w:r>
     </w:p>
     <w:p>
@@ -4285,15 +3980,7 @@
         <w:ind w:left="720"/>
       </w:pPr>
       <w:r>
-        <w:t xml:space="preserve">Obaveštenje se šalje studentima </w:t>
-      </w:r>
-      <w:proofErr w:type="gramStart"/>
-      <w:r>
-        <w:t>sa</w:t>
-      </w:r>
-      <w:proofErr w:type="gramEnd"/>
-      <w:r>
-        <w:t xml:space="preserve"> kojima korisnik interaguje i prikaz se osvežava.</w:t>
+        <w:t>Obaveštenje se šalje studentima sa kojima korisnik interaguje i prikaz se osvežava.</w:t>
       </w:r>
     </w:p>
     <w:p>
@@ -4308,15 +3995,7 @@
       <w:bookmarkStart w:id="35" w:name="_9w9nj9tne6v1" w:colFirst="0" w:colLast="0"/>
       <w:bookmarkEnd w:id="35"/>
       <w:r>
-        <w:t xml:space="preserve">Pozivanje </w:t>
-      </w:r>
-      <w:proofErr w:type="gramStart"/>
-      <w:r>
-        <w:t>na</w:t>
-      </w:r>
-      <w:proofErr w:type="gramEnd"/>
-      <w:r>
-        <w:t xml:space="preserve"> obrok</w:t>
+        <w:t>Pozivanje na obrok</w:t>
       </w:r>
     </w:p>
     <w:p>
@@ -4340,15 +4019,7 @@
         <w:ind w:left="720"/>
       </w:pPr>
       <w:r>
-        <w:t xml:space="preserve">Studentima koji interaguju </w:t>
-      </w:r>
-      <w:proofErr w:type="gramStart"/>
-      <w:r>
-        <w:t>sa</w:t>
-      </w:r>
-      <w:proofErr w:type="gramEnd"/>
-      <w:r>
-        <w:t xml:space="preserve"> datim korisnikom se šalje poziv za zajednički odlazak u menzu.</w:t>
+        <w:t>Studentima koji interaguju sa datim korisnikom se šalje poziv za zajednički odlazak u menzu.</w:t>
       </w:r>
     </w:p>
     <w:p>
@@ -4396,23 +4067,7 @@
         <w:ind w:left="720"/>
       </w:pPr>
       <w:r>
-        <w:t xml:space="preserve">Student je prijavljen </w:t>
-      </w:r>
-      <w:proofErr w:type="gramStart"/>
-      <w:r>
-        <w:t>na</w:t>
-      </w:r>
-      <w:proofErr w:type="gramEnd"/>
-      <w:r>
-        <w:t xml:space="preserve"> sistem. Postoje korisnici </w:t>
-      </w:r>
-      <w:proofErr w:type="gramStart"/>
-      <w:r>
-        <w:t>sa</w:t>
-      </w:r>
-      <w:proofErr w:type="gramEnd"/>
-      <w:r>
-        <w:t xml:space="preserve"> kojima dati korisnik može da interaguje.</w:t>
+        <w:t>Student je prijavljen na sistem. Postoje korisnici sa kojima dati korisnik može da interaguje.</w:t>
       </w:r>
     </w:p>
     <w:p>
@@ -4483,15 +4138,7 @@
         <w:ind w:hanging="360"/>
       </w:pPr>
       <w:r>
-        <w:t xml:space="preserve">Student bira korisnike kojima </w:t>
-      </w:r>
-      <w:proofErr w:type="gramStart"/>
-      <w:r>
-        <w:t>će</w:t>
-      </w:r>
-      <w:proofErr w:type="gramEnd"/>
-      <w:r>
-        <w:t xml:space="preserve"> uputiti poziv.</w:t>
+        <w:t>Student bira korisnike kojima će uputiti poziv.</w:t>
       </w:r>
     </w:p>
     <w:p>
@@ -4505,15 +4152,7 @@
         <w:ind w:hanging="360"/>
       </w:pPr>
       <w:r>
-        <w:t xml:space="preserve">Obaveštenje se šalje </w:t>
-      </w:r>
-      <w:proofErr w:type="gramStart"/>
-      <w:r>
-        <w:t>izabranim  studentima</w:t>
-      </w:r>
-      <w:proofErr w:type="gramEnd"/>
-      <w:r>
-        <w:t xml:space="preserve"> i prikaz se osvežava.</w:t>
+        <w:t>Obaveštenje se šalje izabranim  studentima i prikaz se osvežava.</w:t>
       </w:r>
     </w:p>
     <w:p>
@@ -4577,15 +4216,7 @@
       <w:bookmarkStart w:id="36" w:name="_nrn2rmkxapla" w:colFirst="0" w:colLast="0"/>
       <w:bookmarkEnd w:id="36"/>
       <w:r>
-        <w:t xml:space="preserve">Obaveštenje se šalje studentima </w:t>
-      </w:r>
-      <w:proofErr w:type="gramStart"/>
-      <w:r>
-        <w:t>sa</w:t>
-      </w:r>
-      <w:proofErr w:type="gramEnd"/>
-      <w:r>
-        <w:t xml:space="preserve"> kojima student interaguje i prikaz se osvežava.</w:t>
+        <w:t>Obaveštenje se šalje studentima sa kojima student interaguje i prikaz se osvežava.</w:t>
       </w:r>
     </w:p>
     <w:p>
@@ -4696,15 +4327,7 @@
         <w:ind w:left="720"/>
       </w:pPr>
       <w:r>
-        <w:t xml:space="preserve">Prikaz objava o ponudi u menzama koje su poslali studenti </w:t>
-      </w:r>
-      <w:proofErr w:type="gramStart"/>
-      <w:r>
-        <w:t>sa</w:t>
-      </w:r>
-      <w:proofErr w:type="gramEnd"/>
-      <w:r>
-        <w:t xml:space="preserve"> kojima dati korisnik interaguje.</w:t>
+        <w:t>Prikaz objava o ponudi u menzama koje su poslali studenti sa kojima dati korisnik interaguje.</w:t>
       </w:r>
     </w:p>
     <w:p>
@@ -4754,15 +4377,7 @@
       <w:bookmarkStart w:id="40" w:name="_26in1rg" w:colFirst="0" w:colLast="0"/>
       <w:bookmarkEnd w:id="40"/>
       <w:r>
-        <w:t xml:space="preserve">Student je prijavljen </w:t>
-      </w:r>
-      <w:proofErr w:type="gramStart"/>
-      <w:r>
-        <w:t>na</w:t>
-      </w:r>
-      <w:proofErr w:type="gramEnd"/>
-      <w:r>
-        <w:t xml:space="preserve"> sistem.</w:t>
+        <w:t>Student je prijavljen na sistem.</w:t>
       </w:r>
     </w:p>
     <w:p>
@@ -4790,15 +4405,7 @@
         <w:ind w:hanging="360"/>
       </w:pPr>
       <w:r>
-        <w:t xml:space="preserve">Student osvežava prikaz pritiskom </w:t>
-      </w:r>
-      <w:proofErr w:type="gramStart"/>
-      <w:r>
-        <w:t>na</w:t>
-      </w:r>
-      <w:proofErr w:type="gramEnd"/>
-      <w:r>
-        <w:t xml:space="preserve"> dugme.</w:t>
+        <w:t>Student osvežava prikaz pritiskom na dugme.</w:t>
       </w:r>
     </w:p>
     <w:p>
@@ -4848,13 +4455,8 @@
       <w:bookmarkStart w:id="41" w:name="_z337ya" w:colFirst="0" w:colLast="0"/>
       <w:bookmarkEnd w:id="41"/>
       <w:r>
-        <w:t>Tekući prikaz se osvežava i prikazuju se najskorije objave o trenutnoj ponudi u menzama</w:t>
-      </w:r>
-      <w:proofErr w:type="gramStart"/>
-      <w:r>
-        <w:t>..</w:t>
-      </w:r>
-      <w:proofErr w:type="gramEnd"/>
+        <w:t>Tekući prikaz se osvežava i prikazuju se najskorije objave o trenutnoj ponudi u menzama..</w:t>
+      </w:r>
     </w:p>
     <w:p>
       <w:pPr>
@@ -4915,15 +4517,7 @@
         <w:ind w:left="720"/>
       </w:pPr>
       <w:r>
-        <w:t>Student, Upošljenik za kreiranjestudentskih naloga, Šalterski radnik, Upošljenik za umanjenje obroka</w:t>
-      </w:r>
-      <w:proofErr w:type="gramStart"/>
-      <w:r>
-        <w:t>,  Administrator</w:t>
-      </w:r>
-      <w:proofErr w:type="gramEnd"/>
-      <w:r>
-        <w:t>.</w:t>
+        <w:t>Student, Upošljenik za kreiranjestudentskih naloga, Šalterski radnik, Upošljenik za umanjenje obroka,  Administrator.</w:t>
       </w:r>
     </w:p>
     <w:p>
@@ -4947,15 +4541,7 @@
         <w:ind w:left="720"/>
       </w:pPr>
       <w:r>
-        <w:t xml:space="preserve">Akter je priavljen </w:t>
-      </w:r>
-      <w:proofErr w:type="gramStart"/>
-      <w:r>
-        <w:t>na</w:t>
-      </w:r>
-      <w:proofErr w:type="gramEnd"/>
-      <w:r>
-        <w:t xml:space="preserve"> sistem.</w:t>
+        <w:t>Akter je priavljen na sistem.</w:t>
       </w:r>
     </w:p>
     <w:p>
@@ -5047,15 +4633,7 @@
       <w:bookmarkStart w:id="43" w:name="_3j2qqm3" w:colFirst="0" w:colLast="0"/>
       <w:bookmarkEnd w:id="43"/>
       <w:r>
-        <w:t xml:space="preserve">Tekući </w:t>
-      </w:r>
-      <w:proofErr w:type="gramStart"/>
-      <w:r>
-        <w:t>prikaz  je</w:t>
-      </w:r>
-      <w:proofErr w:type="gramEnd"/>
-      <w:r>
-        <w:t xml:space="preserve"> prikaz sa informacijama o korisniku.</w:t>
+        <w:t>Tekući prikaz  je prikaz sa informacijama o korisniku.</w:t>
       </w:r>
     </w:p>
     <w:p>
@@ -5093,15 +4671,7 @@
         <w:ind w:left="720"/>
       </w:pPr>
       <w:r>
-        <w:t xml:space="preserve">Uplata jednog </w:t>
-      </w:r>
-      <w:proofErr w:type="gramStart"/>
-      <w:r>
-        <w:t>ili</w:t>
-      </w:r>
-      <w:proofErr w:type="gramEnd"/>
-      <w:r>
-        <w:t xml:space="preserve"> većeg broja obroka na nalog studenta.</w:t>
+        <w:t>Uplata jednog ili većeg broja obroka na nalog studenta.</w:t>
       </w:r>
     </w:p>
     <w:p>
@@ -5148,13 +4718,8 @@
         <w:ind w:left="720"/>
       </w:pPr>
       <w:r>
-        <w:t>Akter je prijavljen na sistem</w:t>
-      </w:r>
-      <w:proofErr w:type="gramStart"/>
-      <w:r>
-        <w:t>..</w:t>
-      </w:r>
-      <w:proofErr w:type="gramEnd"/>
+        <w:t>Akter je prijavljen na sistem..</w:t>
+      </w:r>
     </w:p>
     <w:p>
       <w:pPr>
@@ -5224,15 +4789,7 @@
         <w:ind w:hanging="360"/>
       </w:pPr>
       <w:r>
-        <w:t xml:space="preserve">Pritiskom </w:t>
-      </w:r>
-      <w:proofErr w:type="gramStart"/>
-      <w:r>
-        <w:t>na</w:t>
-      </w:r>
-      <w:proofErr w:type="gramEnd"/>
-      <w:r>
-        <w:t xml:space="preserve"> dugme se broj obroka povećava.</w:t>
+        <w:t>Pritiskom na dugme se broj obroka povećava.</w:t>
       </w:r>
     </w:p>
     <w:p>
@@ -5258,19 +4815,11 @@
       <w:r>
         <w:t>[</w:t>
       </w:r>
-      <w:proofErr w:type="gramStart"/>
       <w:r>
         <w:rPr>
           <w:i/>
         </w:rPr>
-        <w:t>Student  je</w:t>
-      </w:r>
-      <w:proofErr w:type="gramEnd"/>
-      <w:r>
-        <w:rPr>
-          <w:i/>
-        </w:rPr>
-        <w:t xml:space="preserve"> prekoračio broj obroka koje može da uplati na mesečnom nivou</w:t>
+        <w:t>Student  je prekoračio broj obroka koje može da uplati na mesečnom nivou</w:t>
       </w:r>
       <w:r>
         <w:t>] Prikazuje se poruka o nemogućnosti uplate.</w:t>
@@ -5299,15 +4848,7 @@
       <w:bookmarkStart w:id="45" w:name="_jyoj6f89hqf1" w:colFirst="0" w:colLast="0"/>
       <w:bookmarkEnd w:id="45"/>
       <w:r>
-        <w:t xml:space="preserve">Broj obroka </w:t>
-      </w:r>
-      <w:proofErr w:type="gramStart"/>
-      <w:r>
-        <w:t>na</w:t>
-      </w:r>
-      <w:proofErr w:type="gramEnd"/>
-      <w:r>
-        <w:t xml:space="preserve"> račun studenta se povećava.</w:t>
+        <w:t>Broj obroka na račun studenta se povećava.</w:t>
       </w:r>
     </w:p>
     <w:p>
@@ -5415,15 +4956,7 @@
         <w:ind w:left="720"/>
       </w:pPr>
       <w:r>
-        <w:t xml:space="preserve">Umanjenje broja obroka studentu u trenutku iskorišćenja </w:t>
-      </w:r>
-      <w:proofErr w:type="gramStart"/>
-      <w:r>
-        <w:t>ili</w:t>
-      </w:r>
-      <w:proofErr w:type="gramEnd"/>
-      <w:r>
-        <w:t xml:space="preserve"> zbog greške radnika.</w:t>
+        <w:t>Umanjenje broja obroka studentu u trenutku iskorišćenja ili zbog greške radnika.</w:t>
       </w:r>
     </w:p>
     <w:p>
@@ -5472,15 +5005,7 @@
         <w:ind w:left="720"/>
       </w:pPr>
       <w:r>
-        <w:t xml:space="preserve">Akter je prijavljen </w:t>
-      </w:r>
-      <w:proofErr w:type="gramStart"/>
-      <w:r>
-        <w:t>na</w:t>
-      </w:r>
-      <w:proofErr w:type="gramEnd"/>
-      <w:r>
-        <w:t xml:space="preserve"> sistem.</w:t>
+        <w:t>Akter je prijavljen na sistem.</w:t>
       </w:r>
     </w:p>
     <w:p>
@@ -5522,15 +5047,7 @@
         <w:ind w:hanging="360"/>
       </w:pPr>
       <w:r>
-        <w:t xml:space="preserve">Prikazuje se broj doručka, ručkova i večera </w:t>
-      </w:r>
-      <w:proofErr w:type="gramStart"/>
-      <w:r>
-        <w:t>na</w:t>
-      </w:r>
-      <w:proofErr w:type="gramEnd"/>
-      <w:r>
-        <w:t xml:space="preserve"> nalogu.</w:t>
+        <w:t>Prikazuje se broj doručka, ručkova i večera na nalogu.</w:t>
       </w:r>
     </w:p>
     <w:p>
@@ -5558,15 +5075,7 @@
         <w:ind w:hanging="360"/>
       </w:pPr>
       <w:r>
-        <w:t xml:space="preserve">Pritiskom na dugme </w:t>
-      </w:r>
-      <w:proofErr w:type="gramStart"/>
-      <w:r>
-        <w:t>broj  izabranih</w:t>
-      </w:r>
-      <w:proofErr w:type="gramEnd"/>
-      <w:r>
-        <w:t xml:space="preserve"> obroka se smanjuje.</w:t>
+        <w:t>Pritiskom na dugme broj  izabranih obroka se smanjuje.</w:t>
       </w:r>
     </w:p>
     <w:p>
@@ -5592,19 +5101,11 @@
       <w:r>
         <w:t>[</w:t>
       </w:r>
-      <w:proofErr w:type="gramStart"/>
       <w:r>
         <w:rPr>
           <w:i/>
         </w:rPr>
-        <w:t>Student  nema</w:t>
-      </w:r>
-      <w:proofErr w:type="gramEnd"/>
-      <w:r>
-        <w:rPr>
-          <w:i/>
-        </w:rPr>
-        <w:t xml:space="preserve"> obroke za umanjenje na nalogu</w:t>
+        <w:t>Student  nema obroke za umanjenje na nalogu</w:t>
       </w:r>
       <w:r>
         <w:t>] Prikazuje se obaveštenje.</w:t>
@@ -5679,15 +5180,7 @@
         <w:ind w:left="720"/>
       </w:pPr>
       <w:r>
-        <w:t xml:space="preserve">Provera broja obroka </w:t>
-      </w:r>
-      <w:proofErr w:type="gramStart"/>
-      <w:r>
-        <w:t>na</w:t>
-      </w:r>
-      <w:proofErr w:type="gramEnd"/>
-      <w:r>
-        <w:t xml:space="preserve"> nalogu.</w:t>
+        <w:t>Provera broja obroka na nalogu.</w:t>
       </w:r>
     </w:p>
     <w:p>
@@ -5735,15 +5228,7 @@
         <w:ind w:left="720"/>
       </w:pPr>
       <w:r>
-        <w:t xml:space="preserve">Student je prijavljen </w:t>
-      </w:r>
-      <w:proofErr w:type="gramStart"/>
-      <w:r>
-        <w:t>na</w:t>
-      </w:r>
-      <w:proofErr w:type="gramEnd"/>
-      <w:r>
-        <w:t xml:space="preserve"> sistem.</w:t>
+        <w:t>Student je prijavljen na sistem.</w:t>
       </w:r>
     </w:p>
     <w:p>
@@ -5771,15 +5256,7 @@
         <w:ind w:hanging="360"/>
       </w:pPr>
       <w:r>
-        <w:t xml:space="preserve">Broj obroka je vidljiv </w:t>
-      </w:r>
-      <w:proofErr w:type="gramStart"/>
-      <w:r>
-        <w:t>na</w:t>
-      </w:r>
-      <w:proofErr w:type="gramEnd"/>
-      <w:r>
-        <w:t xml:space="preserve"> početnoj stranici.</w:t>
+        <w:t>Broj obroka je vidljiv na početnoj stranici.</w:t>
       </w:r>
     </w:p>
     <w:p>
@@ -5842,15 +5319,7 @@
       <w:bookmarkStart w:id="50" w:name="_47dnrtposb1a" w:colFirst="0" w:colLast="0"/>
       <w:bookmarkEnd w:id="50"/>
       <w:r>
-        <w:t xml:space="preserve">Prijavljivanje </w:t>
-      </w:r>
-      <w:proofErr w:type="gramStart"/>
-      <w:r>
-        <w:t>na</w:t>
-      </w:r>
-      <w:proofErr w:type="gramEnd"/>
-      <w:r>
-        <w:t xml:space="preserve"> sistem</w:t>
+        <w:t>Prijavljivanje na sistem</w:t>
       </w:r>
     </w:p>
     <w:p>
@@ -5874,15 +5343,7 @@
         <w:ind w:left="720"/>
       </w:pPr>
       <w:r>
-        <w:t xml:space="preserve">Akter se prijavljuje </w:t>
-      </w:r>
-      <w:proofErr w:type="gramStart"/>
-      <w:r>
-        <w:t>na</w:t>
-      </w:r>
-      <w:proofErr w:type="gramEnd"/>
-      <w:r>
-        <w:t xml:space="preserve"> sistem sa svojim korisničkim imenom i lozinkom.</w:t>
+        <w:t>Akter se prijavljuje na sistem sa svojim korisničkim imenom i lozinkom.</w:t>
       </w:r>
     </w:p>
     <w:p>
@@ -5912,15 +5373,7 @@
         </w:rPr>
       </w:pPr>
       <w:r>
-        <w:t>Student, Upošljenik za kreiranje studentskih naloga, Šalterski radnik, Upošljenik za umanjenje obroka</w:t>
-      </w:r>
-      <w:proofErr w:type="gramStart"/>
-      <w:r>
-        <w:t>,  Administrator</w:t>
-      </w:r>
-      <w:proofErr w:type="gramEnd"/>
-      <w:r>
-        <w:t>.</w:t>
+        <w:t>Student, Upošljenik za kreiranje studentskih naloga, Šalterski radnik, Upošljenik za umanjenje obroka,  Administrator.</w:t>
       </w:r>
     </w:p>
     <w:p>
@@ -5944,15 +5397,7 @@
         <w:ind w:left="720"/>
       </w:pPr>
       <w:r>
-        <w:t xml:space="preserve">Akter je registrovan </w:t>
-      </w:r>
-      <w:proofErr w:type="gramStart"/>
-      <w:r>
-        <w:t>na</w:t>
-      </w:r>
-      <w:proofErr w:type="gramEnd"/>
-      <w:r>
-        <w:t xml:space="preserve"> sistem.</w:t>
+        <w:t>Akter je registrovan na sistem.</w:t>
       </w:r>
     </w:p>
     <w:p>
@@ -5999,15 +5444,7 @@
         <w:contextualSpacing/>
       </w:pPr>
       <w:r>
-        <w:t xml:space="preserve">Podaci se šalju serveru pritiskom </w:t>
-      </w:r>
-      <w:proofErr w:type="gramStart"/>
-      <w:r>
-        <w:t>na</w:t>
-      </w:r>
-      <w:proofErr w:type="gramEnd"/>
-      <w:r>
-        <w:t xml:space="preserve"> dugme.</w:t>
+        <w:t>Podaci se šalju serveru pritiskom na dugme.</w:t>
       </w:r>
     </w:p>
     <w:p>
@@ -6037,21 +5474,7 @@
         <w:rPr>
           <w:i/>
         </w:rPr>
-        <w:t xml:space="preserve">Uneto je pogrešno korisničko ime </w:t>
-      </w:r>
-      <w:proofErr w:type="gramStart"/>
-      <w:r>
-        <w:rPr>
-          <w:i/>
-        </w:rPr>
-        <w:t>ili</w:t>
-      </w:r>
-      <w:proofErr w:type="gramEnd"/>
-      <w:r>
-        <w:rPr>
-          <w:i/>
-        </w:rPr>
-        <w:t xml:space="preserve"> lozinka</w:t>
+        <w:t>Uneto je pogrešno korisničko ime ili lozinka</w:t>
       </w:r>
       <w:r>
         <w:t>] Prikazuje se poruka o grešci.</w:t>
@@ -6078,15 +5501,7 @@
         <w:ind w:left="720"/>
       </w:pPr>
       <w:r>
-        <w:t xml:space="preserve">Akter je prijavljen </w:t>
-      </w:r>
-      <w:proofErr w:type="gramStart"/>
-      <w:r>
-        <w:t>na</w:t>
-      </w:r>
-      <w:proofErr w:type="gramEnd"/>
-      <w:r>
-        <w:t xml:space="preserve"> sistem.</w:t>
+        <w:t>Akter je prijavljen na sistem.</w:t>
       </w:r>
     </w:p>
     <w:p>
@@ -6186,15 +5601,7 @@
         <w:ind w:left="720"/>
       </w:pPr>
       <w:r>
-        <w:t xml:space="preserve">Student je prijavljen </w:t>
-      </w:r>
-      <w:proofErr w:type="gramStart"/>
-      <w:r>
-        <w:t>na</w:t>
-      </w:r>
-      <w:proofErr w:type="gramEnd"/>
-      <w:r>
-        <w:t xml:space="preserve"> sistem.</w:t>
+        <w:t>Student je prijavljen na sistem.</w:t>
       </w:r>
     </w:p>
     <w:p>
@@ -6272,15 +5679,7 @@
         <w:contextualSpacing/>
       </w:pPr>
       <w:r>
-        <w:t xml:space="preserve">Pritiskom </w:t>
-      </w:r>
-      <w:proofErr w:type="gramStart"/>
-      <w:r>
-        <w:t>na</w:t>
-      </w:r>
-      <w:proofErr w:type="gramEnd"/>
-      <w:r>
-        <w:t xml:space="preserve"> dugme se prikazuje trenutni broj studenta u izabranoj menzi.</w:t>
+        <w:t>Pritiskom na dugme se prikazuje trenutni broj studenta u izabranoj menzi.</w:t>
       </w:r>
     </w:p>
     <w:p>
@@ -6489,15 +5888,7 @@
         <w:ind w:left="720"/>
       </w:pPr>
       <w:r>
-        <w:t xml:space="preserve">Student je prijavljen </w:t>
-      </w:r>
-      <w:proofErr w:type="gramStart"/>
-      <w:r>
-        <w:t>na</w:t>
-      </w:r>
-      <w:proofErr w:type="gramEnd"/>
-      <w:r>
-        <w:t xml:space="preserve"> sistem.</w:t>
+        <w:t>Student je prijavljen na sistem.</w:t>
       </w:r>
     </w:p>
     <w:p>
@@ -6576,15 +5967,7 @@
         <w:contextualSpacing/>
       </w:pPr>
       <w:r>
-        <w:t xml:space="preserve">Pritiskom </w:t>
-      </w:r>
-      <w:proofErr w:type="gramStart"/>
-      <w:r>
-        <w:t>na</w:t>
-      </w:r>
-      <w:proofErr w:type="gramEnd"/>
-      <w:r>
-        <w:t xml:space="preserve"> dugme se prikazuje radno vreme izabrane menze.</w:t>
+        <w:t>Pritiskom na dugme se prikazuje radno vreme izabrane menze.</w:t>
       </w:r>
     </w:p>
     <w:p>
@@ -6720,15 +6103,7 @@
         <w:ind w:left="720"/>
       </w:pPr>
       <w:r>
-        <w:t xml:space="preserve">Administrator je prijavljen </w:t>
-      </w:r>
-      <w:proofErr w:type="gramStart"/>
-      <w:r>
-        <w:t>na</w:t>
-      </w:r>
-      <w:proofErr w:type="gramEnd"/>
-      <w:r>
-        <w:t xml:space="preserve"> sistem.</w:t>
+        <w:t>Administrator je prijavljen na sistem.</w:t>
       </w:r>
     </w:p>
     <w:p>
@@ -6758,15 +6133,7 @@
         <w:contextualSpacing/>
       </w:pPr>
       <w:r>
-        <w:t xml:space="preserve">Administrator iz padajućeg menija bira da li želi da kreira, modifikuje </w:t>
-      </w:r>
-      <w:proofErr w:type="gramStart"/>
-      <w:r>
-        <w:t>ili</w:t>
-      </w:r>
-      <w:proofErr w:type="gramEnd"/>
-      <w:r>
-        <w:t xml:space="preserve"> briše korisnike.</w:t>
+        <w:t>Administrator iz padajućeg menija bira da li želi da kreira, modifikuje ili briše korisnike.</w:t>
       </w:r>
     </w:p>
     <w:p>
@@ -6782,15 +6149,7 @@
         <w:contextualSpacing/>
       </w:pPr>
       <w:r>
-        <w:t xml:space="preserve">Administrator bira nalog </w:t>
-      </w:r>
-      <w:proofErr w:type="gramStart"/>
-      <w:r>
-        <w:t>nad</w:t>
-      </w:r>
-      <w:proofErr w:type="gramEnd"/>
-      <w:r>
-        <w:t xml:space="preserve"> kojim želi da izvrši radnju.</w:t>
+        <w:t>Administrator bira nalog nad kojim želi da izvrši radnju.</w:t>
       </w:r>
     </w:p>
     <w:p>
@@ -6942,15 +6301,7 @@
         <w:ind w:left="720"/>
       </w:pPr>
       <w:r>
-        <w:t xml:space="preserve">Administrator je prijavljen </w:t>
-      </w:r>
-      <w:proofErr w:type="gramStart"/>
-      <w:r>
-        <w:t>na</w:t>
-      </w:r>
-      <w:proofErr w:type="gramEnd"/>
-      <w:r>
-        <w:t xml:space="preserve"> sistem.</w:t>
+        <w:t>Administrator je prijavljen na sistem.</w:t>
       </w:r>
     </w:p>
     <w:p>
@@ -6980,15 +6331,7 @@
         <w:contextualSpacing/>
       </w:pPr>
       <w:r>
-        <w:t xml:space="preserve">Administrator iz padajućeg menija bira da li želi da kreira, modifikuje </w:t>
-      </w:r>
-      <w:proofErr w:type="gramStart"/>
-      <w:r>
-        <w:t>ili</w:t>
-      </w:r>
-      <w:proofErr w:type="gramEnd"/>
-      <w:r>
-        <w:t xml:space="preserve"> briše korisnike.</w:t>
+        <w:t>Administrator iz padajućeg menija bira da li želi da kreira, modifikuje ili briše korisnike.</w:t>
       </w:r>
     </w:p>
     <w:p>
@@ -7004,15 +6347,7 @@
         <w:contextualSpacing/>
       </w:pPr>
       <w:r>
-        <w:t xml:space="preserve">Administrator bira nalog </w:t>
-      </w:r>
-      <w:proofErr w:type="gramStart"/>
-      <w:r>
-        <w:t>nad</w:t>
-      </w:r>
-      <w:proofErr w:type="gramEnd"/>
-      <w:r>
-        <w:t xml:space="preserve"> kojim želi da izvrši radnju.</w:t>
+        <w:t>Administrator bira nalog nad kojim želi da izvrši radnju.</w:t>
       </w:r>
     </w:p>
     <w:p>
@@ -7165,15 +6500,7 @@
         <w:ind w:left="720"/>
       </w:pPr>
       <w:r>
-        <w:t xml:space="preserve">Korisnik je prijavljen </w:t>
-      </w:r>
-      <w:proofErr w:type="gramStart"/>
-      <w:r>
-        <w:t>na</w:t>
-      </w:r>
-      <w:proofErr w:type="gramEnd"/>
-      <w:r>
-        <w:t xml:space="preserve"> sistem.</w:t>
+        <w:t>Korisnik je prijavljen na sistem.</w:t>
       </w:r>
     </w:p>
     <w:p>
@@ -7203,15 +6530,7 @@
         <w:contextualSpacing/>
       </w:pPr>
       <w:r>
-        <w:t xml:space="preserve">Administrator iz padajućeg menija bira da li želi da kreira, modifikuje </w:t>
-      </w:r>
-      <w:proofErr w:type="gramStart"/>
-      <w:r>
-        <w:t>ili</w:t>
-      </w:r>
-      <w:proofErr w:type="gramEnd"/>
-      <w:r>
-        <w:t xml:space="preserve"> briše korisnike.</w:t>
+        <w:t>Administrator iz padajućeg menija bira da li želi da kreira, modifikuje ili briše korisnike.</w:t>
       </w:r>
     </w:p>
     <w:p>
@@ -7227,15 +6546,7 @@
         <w:contextualSpacing/>
       </w:pPr>
       <w:r>
-        <w:t xml:space="preserve">Administrator bira nalog </w:t>
-      </w:r>
-      <w:proofErr w:type="gramStart"/>
-      <w:r>
-        <w:t>nad</w:t>
-      </w:r>
-      <w:proofErr w:type="gramEnd"/>
-      <w:r>
-        <w:t xml:space="preserve"> kojim želi da izvrši radnju.</w:t>
+        <w:t>Administrator bira nalog nad kojim želi da izvrši radnju.</w:t>
       </w:r>
     </w:p>
     <w:p>
@@ -7385,15 +6696,7 @@
         <w:ind w:left="720"/>
       </w:pPr>
       <w:r>
-        <w:t xml:space="preserve">Korisnik je prijavljen </w:t>
-      </w:r>
-      <w:proofErr w:type="gramStart"/>
-      <w:r>
-        <w:t>na</w:t>
-      </w:r>
-      <w:proofErr w:type="gramEnd"/>
-      <w:r>
-        <w:t xml:space="preserve"> sistem.</w:t>
+        <w:t>Korisnik je prijavljen na sistem.</w:t>
       </w:r>
     </w:p>
     <w:p>
@@ -7423,15 +6726,7 @@
         <w:contextualSpacing/>
       </w:pPr>
       <w:r>
-        <w:t xml:space="preserve">Administrator iz padajućeg menija bira da li želi da kreira, modifikuje </w:t>
-      </w:r>
-      <w:proofErr w:type="gramStart"/>
-      <w:r>
-        <w:t>ili</w:t>
-      </w:r>
-      <w:proofErr w:type="gramEnd"/>
-      <w:r>
-        <w:t xml:space="preserve"> briše korisnike.</w:t>
+        <w:t>Administrator iz padajućeg menija bira da li želi da kreira, modifikuje ili briše korisnike.</w:t>
       </w:r>
     </w:p>
     <w:p>
@@ -7447,15 +6742,7 @@
         <w:contextualSpacing/>
       </w:pPr>
       <w:r>
-        <w:t xml:space="preserve">Administrator bira nalog </w:t>
-      </w:r>
-      <w:proofErr w:type="gramStart"/>
-      <w:r>
-        <w:t>nad</w:t>
-      </w:r>
-      <w:proofErr w:type="gramEnd"/>
-      <w:r>
-        <w:t xml:space="preserve"> kojim želi da izvrši radnju.</w:t>
+        <w:t>Administrator bira nalog nad kojim želi da izvrši radnju.</w:t>
       </w:r>
     </w:p>
     <w:p>
@@ -7626,15 +6913,7 @@
         <w:ind w:left="720"/>
       </w:pPr>
       <w:r>
-        <w:t xml:space="preserve">Kreiranje novog korisničkog naloga tipa student </w:t>
-      </w:r>
-      <w:proofErr w:type="gramStart"/>
-      <w:r>
-        <w:t>na</w:t>
-      </w:r>
-      <w:proofErr w:type="gramEnd"/>
-      <w:r>
-        <w:t xml:space="preserve"> sistemu.</w:t>
+        <w:t>Kreiranje novog korisničkog naloga tipa student na sistemu.</w:t>
       </w:r>
     </w:p>
     <w:p>
@@ -7681,15 +6960,7 @@
         <w:ind w:left="720"/>
       </w:pPr>
       <w:r>
-        <w:t xml:space="preserve">Student je popunio formular </w:t>
-      </w:r>
-      <w:proofErr w:type="gramStart"/>
-      <w:r>
-        <w:t>sa</w:t>
-      </w:r>
-      <w:proofErr w:type="gramEnd"/>
-      <w:r>
-        <w:t xml:space="preserve"> zahtevom za korišćenje usluga menze i kreiranje novog naloga na sistem.  </w:t>
+        <w:t xml:space="preserve">Student je popunio formular sa zahtevom za korišćenje usluga menze i kreiranje novog naloga na sistem.  </w:t>
       </w:r>
     </w:p>
     <w:p>
@@ -7721,15 +6992,7 @@
         <w:contextualSpacing/>
       </w:pPr>
       <w:r>
-        <w:t xml:space="preserve">Student </w:t>
-      </w:r>
-      <w:proofErr w:type="gramStart"/>
-      <w:r>
-        <w:t>na</w:t>
-      </w:r>
-      <w:proofErr w:type="gramEnd"/>
-      <w:r>
-        <w:t xml:space="preserve"> blagajni kupuje i popunjava formular.</w:t>
+        <w:t>Student na blagajni kupuje i popunjava formular.</w:t>
       </w:r>
     </w:p>
     <w:p>
@@ -7759,15 +7022,7 @@
         <w:contextualSpacing/>
       </w:pPr>
       <w:r>
-        <w:t xml:space="preserve">Upošljenik za kreiranje studentskih naloga proverava </w:t>
-      </w:r>
-      <w:proofErr w:type="gramStart"/>
-      <w:r>
-        <w:t>formular  i</w:t>
-      </w:r>
-      <w:proofErr w:type="gramEnd"/>
-      <w:r>
-        <w:t xml:space="preserve"> kreira nalog na sistem koristeći podatke iz formulara.</w:t>
+        <w:t>Upošljenik za kreiranje studentskih naloga proverava formular  i kreira nalog na sistem koristeći podatke iz formulara.</w:t>
       </w:r>
     </w:p>
     <w:p>
@@ -7782,15 +7037,7 @@
         <w:contextualSpacing/>
       </w:pPr>
       <w:r>
-        <w:t xml:space="preserve">Upošljenik za kreiranje studentskih naloga izdaje potvrdu da je nalog kreiran, čip karticu </w:t>
-      </w:r>
-      <w:proofErr w:type="gramStart"/>
-      <w:r>
-        <w:t>sa</w:t>
-      </w:r>
-      <w:proofErr w:type="gramEnd"/>
-      <w:r>
-        <w:t xml:space="preserve"> korisničkim ID-em i papir sa inicijalnom lozinkom studentu.</w:t>
+        <w:t>Upošljenik za kreiranje studentskih naloga izdaje potvrdu da je nalog kreiran, čip karticu sa korisničkim ID-em i papir sa inicijalnom lozinkom studentu.</w:t>
       </w:r>
     </w:p>
     <w:p>
@@ -7824,15 +7071,7 @@
         <w:t>Student nije pravilno popunio formular</w:t>
       </w:r>
       <w:r>
-        <w:t xml:space="preserve">] Upošljenik za kreiranje studentskih naloga odbija zahtev za kreiranje naloga i vraća </w:t>
-      </w:r>
-      <w:proofErr w:type="gramStart"/>
-      <w:r>
-        <w:t>na</w:t>
-      </w:r>
-      <w:proofErr w:type="gramEnd"/>
-      <w:r>
-        <w:t xml:space="preserve"> ponovni postupak.</w:t>
+        <w:t>] Upošljenik za kreiranje studentskih naloga odbija zahtev za kreiranje naloga i vraća na ponovni postupak.</w:t>
       </w:r>
     </w:p>
     <w:p>
@@ -7858,15 +7097,7 @@
       <w:bookmarkStart w:id="57" w:name="_4uujwckjv78x" w:colFirst="0" w:colLast="0"/>
       <w:bookmarkEnd w:id="57"/>
       <w:r>
-        <w:t xml:space="preserve">Na sistemu je kreiran studentski korisnički nalog </w:t>
-      </w:r>
-      <w:proofErr w:type="gramStart"/>
-      <w:r>
-        <w:t>sa</w:t>
-      </w:r>
-      <w:proofErr w:type="gramEnd"/>
-      <w:r>
-        <w:t xml:space="preserve"> osnovnim funkcionalnostima.</w:t>
+        <w:t>Na sistemu je kreiran studentski korisnički nalog sa osnovnim funkcionalnostima.</w:t>
       </w:r>
     </w:p>
     <w:p>
@@ -7977,15 +7208,7 @@
         <w:ind w:left="720"/>
       </w:pPr>
       <w:r>
-        <w:t xml:space="preserve">Promena informacija o studentu </w:t>
-      </w:r>
-      <w:proofErr w:type="gramStart"/>
-      <w:r>
-        <w:t>na</w:t>
-      </w:r>
-      <w:proofErr w:type="gramEnd"/>
-      <w:r>
-        <w:t xml:space="preserve"> već kreiranom nalogu.</w:t>
+        <w:t>Promena informacija o studentu na već kreiranom nalogu.</w:t>
       </w:r>
     </w:p>
     <w:p>
@@ -8032,15 +7255,7 @@
         <w:ind w:left="720"/>
       </w:pPr>
       <w:r>
-        <w:t xml:space="preserve">Student je podneo zahtev za promenu ličnih informacija </w:t>
-      </w:r>
-      <w:proofErr w:type="gramStart"/>
-      <w:r>
-        <w:t>ili</w:t>
-      </w:r>
-      <w:proofErr w:type="gramEnd"/>
-      <w:r>
-        <w:t xml:space="preserve"> je menadžer uočio neispravnost podataka. </w:t>
+        <w:t xml:space="preserve">Student je podneo zahtev za promenu ličnih informacija ili je menadžer uočio neispravnost podataka. </w:t>
       </w:r>
     </w:p>
     <w:p>
@@ -8102,15 +7317,7 @@
         <w:contextualSpacing/>
       </w:pPr>
       <w:r>
-        <w:t xml:space="preserve">Upošljenik za kreiranje studentskih naloga klikom </w:t>
-      </w:r>
-      <w:proofErr w:type="gramStart"/>
-      <w:r>
-        <w:t>na</w:t>
-      </w:r>
-      <w:proofErr w:type="gramEnd"/>
-      <w:r>
-        <w:t xml:space="preserve"> dugme “Ažuriraj” čuva izmene u bazi centralnog sistema.</w:t>
+        <w:t>Upošljenik za kreiranje studentskih naloga klikom na dugme “Ažuriraj” čuva izmene u bazi centralnog sistema.</w:t>
       </w:r>
     </w:p>
     <w:p>
@@ -8140,21 +7347,7 @@
         <w:rPr>
           <w:i/>
         </w:rPr>
-        <w:t xml:space="preserve">Konekcija </w:t>
-      </w:r>
-      <w:proofErr w:type="gramStart"/>
-      <w:r>
-        <w:rPr>
-          <w:i/>
-        </w:rPr>
-        <w:t>sa</w:t>
-      </w:r>
-      <w:proofErr w:type="gramEnd"/>
-      <w:r>
-        <w:rPr>
-          <w:i/>
-        </w:rPr>
-        <w:t xml:space="preserve"> centralnim sistemom je u prekidu</w:t>
+        <w:t>Konekcija sa centralnim sistemom je u prekidu</w:t>
       </w:r>
       <w:r>
         <w:t>] Upošljenik za kreiranje studentskih naloga ponovo pokuša nakon nekog vremena.</w:t>
@@ -8275,15 +7468,7 @@
         <w:ind w:left="720"/>
       </w:pPr>
       <w:r>
-        <w:t xml:space="preserve">Student je izgubio pravo </w:t>
-      </w:r>
-      <w:proofErr w:type="gramStart"/>
-      <w:r>
-        <w:t>na</w:t>
-      </w:r>
-      <w:proofErr w:type="gramEnd"/>
-      <w:r>
-        <w:t xml:space="preserve"> korišćenje menze. </w:t>
+        <w:t xml:space="preserve">Student je izgubio pravo na korišćenje menze. </w:t>
       </w:r>
     </w:p>
     <w:p>
@@ -8330,15 +7515,7 @@
         <w:contextualSpacing/>
       </w:pPr>
       <w:r>
-        <w:t xml:space="preserve">Upošljenik za kreiranje studentskih naloga klikom </w:t>
-      </w:r>
-      <w:proofErr w:type="gramStart"/>
-      <w:r>
-        <w:t>na</w:t>
-      </w:r>
-      <w:proofErr w:type="gramEnd"/>
-      <w:r>
-        <w:t xml:space="preserve"> dugme “Ukloni” uklanja korisnika iz sitema.</w:t>
+        <w:t>Upošljenik za kreiranje studentskih naloga klikom na dugme “Ukloni” uklanja korisnika iz sitema.</w:t>
       </w:r>
     </w:p>
     <w:p>
@@ -8368,21 +7545,7 @@
         <w:rPr>
           <w:i/>
         </w:rPr>
-        <w:t xml:space="preserve">Konekcija </w:t>
-      </w:r>
-      <w:proofErr w:type="gramStart"/>
-      <w:r>
-        <w:rPr>
-          <w:i/>
-        </w:rPr>
-        <w:t>sa</w:t>
-      </w:r>
-      <w:proofErr w:type="gramEnd"/>
-      <w:r>
-        <w:rPr>
-          <w:i/>
-        </w:rPr>
-        <w:t xml:space="preserve"> centralnim sistemom je u prekidu</w:t>
+        <w:t>Konekcija sa centralnim sistemom je u prekidu</w:t>
       </w:r>
       <w:r>
         <w:t>] Upošljenik za kreiranje studentskih naloga ponovo pokuša nakon nekog vremena.</w:t>
@@ -8589,21 +7752,7 @@
         <w:rPr>
           <w:i/>
         </w:rPr>
-        <w:t xml:space="preserve">Konekcija </w:t>
-      </w:r>
-      <w:proofErr w:type="gramStart"/>
-      <w:r>
-        <w:rPr>
-          <w:i/>
-        </w:rPr>
-        <w:t>sa</w:t>
-      </w:r>
-      <w:proofErr w:type="gramEnd"/>
-      <w:r>
-        <w:rPr>
-          <w:i/>
-        </w:rPr>
-        <w:t xml:space="preserve"> centralnim sistemom je u prekidu</w:t>
+        <w:t>Konekcija sa centralnim sistemom je u prekidu</w:t>
       </w:r>
       <w:r>
         <w:t>] Upošljenik za kreiranje studentskih naloga ponovo pokuša nakon nekog vremena.</w:t>
@@ -8717,15 +7866,7 @@
         <w:ind w:left="720"/>
       </w:pPr>
       <w:r>
-        <w:t xml:space="preserve">U ovom odeljku su specificirani zahtevi koji su vezani za, </w:t>
-      </w:r>
-      <w:proofErr w:type="gramStart"/>
-      <w:r>
-        <w:t>ili</w:t>
-      </w:r>
-      <w:proofErr w:type="gramEnd"/>
-      <w:r>
-        <w:t xml:space="preserve"> utiču na upotrebivosti sistema koji se razvija.</w:t>
+        <w:t>U ovom odeljku su specificirani zahtevi koji su vezani za, ili utiču na upotrebivosti sistema koji se razvija.</w:t>
       </w:r>
     </w:p>
     <w:p>
@@ -8751,15 +7892,7 @@
       <w:bookmarkStart w:id="69" w:name="_bhf53n56ibua" w:colFirst="0" w:colLast="0"/>
       <w:bookmarkEnd w:id="69"/>
       <w:r>
-        <w:t xml:space="preserve">Korisnički interfejs Mensarium mobilne aplikacije </w:t>
-      </w:r>
-      <w:proofErr w:type="gramStart"/>
-      <w:r>
-        <w:t>će</w:t>
-      </w:r>
-      <w:proofErr w:type="gramEnd"/>
-      <w:r>
-        <w:t xml:space="preserve"> biti dizajniran tako da bude omogućeno jednostavno i intuitivno korišćenje bez potrebe za organizovanjem dodatne obuke.</w:t>
+        <w:t>Korisnički interfejs Mensarium mobilne aplikacije će biti dizajniran tako da bude omogućeno jednostavno i intuitivno korišćenje bez potrebe za organizovanjem dodatne obuke.</w:t>
       </w:r>
     </w:p>
     <w:p>
@@ -8771,15 +7904,7 @@
       <w:bookmarkStart w:id="70" w:name="_23ckvvd" w:colFirst="0" w:colLast="0"/>
       <w:bookmarkEnd w:id="70"/>
       <w:r>
-        <w:t xml:space="preserve">Korisnički interfejs Mensarium desktop aplikacije namanjene zapošljenicima u menzi </w:t>
-      </w:r>
-      <w:proofErr w:type="gramStart"/>
-      <w:r>
-        <w:t>će</w:t>
-      </w:r>
-      <w:proofErr w:type="gramEnd"/>
-      <w:r>
-        <w:t xml:space="preserve"> biti dizajniran tako da da bude omogućeno jednostavno korišćenje sa minimalnom obukom korišćenja. </w:t>
+        <w:t xml:space="preserve">Korisnički interfejs Mensarium desktop aplikacije namanjene zapošljenicima u menzi će biti dizajniran tako da da bude omogućeno jednostavno korišćenje sa minimalnom obukom korišćenja. </w:t>
       </w:r>
     </w:p>
     <w:p>
@@ -8828,15 +7953,7 @@
         <w:ind w:left="720"/>
       </w:pPr>
       <w:r>
-        <w:t xml:space="preserve">Mensarium sistem </w:t>
-      </w:r>
-      <w:proofErr w:type="gramStart"/>
-      <w:r>
-        <w:t>će</w:t>
-      </w:r>
-      <w:proofErr w:type="gramEnd"/>
-      <w:r>
-        <w:t xml:space="preserve"> biti dostupan 24 časa dnevno, 7 dana u nedelji. Vreme kada sistem nije dostupan ne sme da pređe 10%.</w:t>
+        <w:t>Mensarium sistem će biti dostupan 24 časa dnevno, 7 dana u nedelji. Vreme kada sistem nije dostupan ne sme da pređe 10%.</w:t>
       </w:r>
     </w:p>
     <w:p>
@@ -8911,15 +8028,7 @@
         <w:ind w:left="720"/>
       </w:pPr>
       <w:r>
-        <w:t xml:space="preserve">Sistem </w:t>
-      </w:r>
-      <w:proofErr w:type="gramStart"/>
-      <w:r>
-        <w:t>će</w:t>
-      </w:r>
-      <w:proofErr w:type="gramEnd"/>
-      <w:r>
-        <w:t xml:space="preserve"> da podrži do 2000 simultanih pristupa korisnika portalu. </w:t>
+        <w:t xml:space="preserve">Sistem će da podrži do 2000 simultanih pristupa korisnika portalu. </w:t>
       </w:r>
     </w:p>
     <w:p>
@@ -8946,15 +8055,7 @@
       <w:bookmarkStart w:id="74" w:name="_32hioqz" w:colFirst="0" w:colLast="0"/>
       <w:bookmarkEnd w:id="74"/>
       <w:r>
-        <w:t xml:space="preserve">Vreme potrebno za pristupanje bazi podataka u cilju izvršenje nekog upita ne sme da veće </w:t>
-      </w:r>
-      <w:proofErr w:type="gramStart"/>
-      <w:r>
-        <w:t>od</w:t>
-      </w:r>
-      <w:proofErr w:type="gramEnd"/>
-      <w:r>
-        <w:t xml:space="preserve"> 5 sekundi.</w:t>
+        <w:t>Vreme potrebno za pristupanje bazi podataka u cilju izvršenje nekog upita ne sme da veće od 5 sekundi.</w:t>
       </w:r>
     </w:p>
     <w:p>
@@ -8991,13 +8092,8 @@
       <w:bookmarkStart w:id="76" w:name="_1hmsyys" w:colFirst="0" w:colLast="0"/>
       <w:bookmarkEnd w:id="76"/>
       <w:r>
-        <w:t>Mensarium sistem ne zahteva posebnu podršku i održavanje</w:t>
-      </w:r>
-      <w:proofErr w:type="gramStart"/>
-      <w:r>
-        <w:t>..</w:t>
-      </w:r>
-      <w:proofErr w:type="gramEnd"/>
+        <w:t>Mensarium sistem ne zahteva posebnu podršku i održavanje..</w:t>
+      </w:r>
     </w:p>
     <w:p>
       <w:pPr>
@@ -9045,51 +8141,27 @@
         <w:ind w:left="720"/>
       </w:pPr>
       <w:r>
-        <w:t xml:space="preserve">Klijentski deo sistema namenjen zapošljenicima u menzi treba da ima mogućnost izvršavanja </w:t>
-      </w:r>
-      <w:proofErr w:type="gramStart"/>
-      <w:r>
-        <w:t>na</w:t>
-      </w:r>
-      <w:proofErr w:type="gramEnd"/>
-      <w:r>
-        <w:t xml:space="preserve"> bilo kom PC računaru sa minimum Pentium IV procesorom i 512 MB RAM memorije.</w:t>
-      </w:r>
-    </w:p>
-    <w:p>
-      <w:pPr>
-        <w:keepLines/>
-        <w:spacing w:after="120"/>
-        <w:ind w:left="720"/>
-      </w:pPr>
-      <w:r>
-        <w:t xml:space="preserve">Klientski deo sistema namenjen studentima treba da obezbedi rad </w:t>
-      </w:r>
-      <w:proofErr w:type="gramStart"/>
-      <w:r>
-        <w:t>na</w:t>
-      </w:r>
-      <w:proofErr w:type="gramEnd"/>
-      <w:r>
-        <w:t xml:space="preserve"> pametnim telefonima sa Android operativnim sistemom minimalne verzije 4.0 i 20mb slobodne interne memorije.  </w:t>
-      </w:r>
-    </w:p>
-    <w:p>
-      <w:pPr>
-        <w:keepLines/>
-        <w:spacing w:after="120"/>
-        <w:ind w:left="720"/>
-      </w:pPr>
-      <w:r>
-        <w:t xml:space="preserve">Serverski deo sistema </w:t>
-      </w:r>
-      <w:proofErr w:type="gramStart"/>
-      <w:r>
-        <w:t>će</w:t>
-      </w:r>
-      <w:proofErr w:type="gramEnd"/>
-      <w:r>
-        <w:t xml:space="preserve"> raditi na PC računaru sa procesorom Intel Core2Duo i 1.5 GB RAM memorije.</w:t>
+        <w:t>Klijentski deo sistema namenjen zapošljenicima u menzi treba da ima mogućnost izvršavanja na bilo kom PC računaru sa minimum Pentium IV procesorom i 512 MB RAM memorije.</w:t>
+      </w:r>
+    </w:p>
+    <w:p>
+      <w:pPr>
+        <w:keepLines/>
+        <w:spacing w:after="120"/>
+        <w:ind w:left="720"/>
+      </w:pPr>
+      <w:r>
+        <w:t xml:space="preserve">Klientski deo sistema namenjen studentima treba da obezbedi rad na pametnim telefonima sa Android operativnim sistemom minimalne verzije 4.0 i 20mb slobodne interne memorije.  </w:t>
+      </w:r>
+    </w:p>
+    <w:p>
+      <w:pPr>
+        <w:keepLines/>
+        <w:spacing w:after="120"/>
+        <w:ind w:left="720"/>
+      </w:pPr>
+      <w:r>
+        <w:t>Serverski deo sistema će raditi na PC računaru sa procesorom Intel Core2Duo i 1.5 GB RAM memorije.</w:t>
       </w:r>
     </w:p>
     <w:sectPr>
@@ -9103,15 +8175,15 @@
 </file>
 
 <file path=word/endnotes.xml><?xml version="1.0" encoding="utf-8"?>
-<w:endnotes xmlns:wpc="http://schemas.microsoft.com/office/word/2010/wordprocessingCanvas" xmlns:mc="http://schemas.openxmlformats.org/markup-compatibility/2006" xmlns:o="urn:schemas-microsoft-com:office:office" xmlns:r="http://schemas.openxmlformats.org/officeDocument/2006/relationships" xmlns:m="http://schemas.openxmlformats.org/officeDocument/2006/math" xmlns:v="urn:schemas-microsoft-com:vml" xmlns:wp14="http://schemas.microsoft.com/office/word/2010/wordprocessingDrawing" xmlns:wp="http://schemas.openxmlformats.org/drawingml/2006/wordprocessingDrawing" xmlns:w10="urn:schemas-microsoft-com:office:word" xmlns:w="http://schemas.openxmlformats.org/wordprocessingml/2006/main" xmlns:w14="http://schemas.microsoft.com/office/word/2010/wordml" xmlns:w15="http://schemas.microsoft.com/office/word/2012/wordml" xmlns:wpg="http://schemas.microsoft.com/office/word/2010/wordprocessingGroup" xmlns:wpi="http://schemas.microsoft.com/office/word/2010/wordprocessingInk" xmlns:wne="http://schemas.microsoft.com/office/word/2006/wordml" xmlns:wps="http://schemas.microsoft.com/office/word/2010/wordprocessingShape" mc:Ignorable="w14 w15 wp14">
-  <w:endnote w:type="separator" w:id="-1">
+<w:endnotes xmlns:ve="http://schemas.openxmlformats.org/markup-compatibility/2006" xmlns:o="urn:schemas-microsoft-com:office:office" xmlns:r="http://schemas.openxmlformats.org/officeDocument/2006/relationships" xmlns:m="http://schemas.openxmlformats.org/officeDocument/2006/math" xmlns:v="urn:schemas-microsoft-com:vml" xmlns:wp="http://schemas.openxmlformats.org/drawingml/2006/wordprocessingDrawing" xmlns:w10="urn:schemas-microsoft-com:office:word" xmlns:w="http://schemas.openxmlformats.org/wordprocessingml/2006/main" xmlns:wne="http://schemas.microsoft.com/office/word/2006/wordml">
+  <w:endnote w:type="separator" w:id="0">
     <w:p>
       <w:r>
         <w:separator/>
       </w:r>
     </w:p>
   </w:endnote>
-  <w:endnote w:type="continuationSeparator" w:id="0">
+  <w:endnote w:type="continuationSeparator" w:id="1">
     <w:p>
       <w:r>
         <w:continuationSeparator/>
@@ -9122,12 +8194,12 @@
 </file>
 
 <file path=word/footer1.xml><?xml version="1.0" encoding="utf-8"?>
-<w:ftr xmlns:wpc="http://schemas.microsoft.com/office/word/2010/wordprocessingCanvas" xmlns:mc="http://schemas.openxmlformats.org/markup-compatibility/2006" xmlns:o="urn:schemas-microsoft-com:office:office" xmlns:r="http://schemas.openxmlformats.org/officeDocument/2006/relationships" xmlns:m="http://schemas.openxmlformats.org/officeDocument/2006/math" xmlns:v="urn:schemas-microsoft-com:vml" xmlns:wp14="http://schemas.microsoft.com/office/word/2010/wordprocessingDrawing" xmlns:wp="http://schemas.openxmlformats.org/drawingml/2006/wordprocessingDrawing" xmlns:w10="urn:schemas-microsoft-com:office:word" xmlns:w="http://schemas.openxmlformats.org/wordprocessingml/2006/main" xmlns:w14="http://schemas.microsoft.com/office/word/2010/wordml" xmlns:w15="http://schemas.microsoft.com/office/word/2012/wordml" xmlns:wpg="http://schemas.microsoft.com/office/word/2010/wordprocessingGroup" xmlns:wpi="http://schemas.microsoft.com/office/word/2010/wordprocessingInk" xmlns:wne="http://schemas.microsoft.com/office/word/2006/wordml" xmlns:wps="http://schemas.microsoft.com/office/word/2010/wordprocessingShape" mc:Ignorable="w14 w15 wp14">
+<w:ftr xmlns:ve="http://schemas.openxmlformats.org/markup-compatibility/2006" xmlns:o="urn:schemas-microsoft-com:office:office" xmlns:r="http://schemas.openxmlformats.org/officeDocument/2006/relationships" xmlns:m="http://schemas.openxmlformats.org/officeDocument/2006/math" xmlns:v="urn:schemas-microsoft-com:vml" xmlns:wp="http://schemas.openxmlformats.org/drawingml/2006/wordprocessingDrawing" xmlns:w10="urn:schemas-microsoft-com:office:word" xmlns:w="http://schemas.openxmlformats.org/wordprocessingml/2006/main" xmlns:wne="http://schemas.microsoft.com/office/word/2006/wordml">
   <w:tbl>
     <w:tblPr>
       <w:tblW w:w="0" w:type="auto"/>
       <w:tblLayout w:type="fixed"/>
-      <w:tblLook w:val="0000" w:firstRow="0" w:lastRow="0" w:firstColumn="0" w:lastColumn="0" w:noHBand="0" w:noVBand="0"/>
+      <w:tblLook w:val="0000"/>
     </w:tblPr>
     <w:tblGrid>
       <w:gridCol w:w="2808"/>
@@ -9217,7 +8289,7 @@
               <w:noProof/>
               <w:lang w:val="sr-Latn-CS"/>
             </w:rPr>
-            <w:t>23</w:t>
+            <w:t>9</w:t>
           </w:r>
           <w:r>
             <w:rPr>
@@ -9294,15 +8366,15 @@
 </file>
 
 <file path=word/footnotes.xml><?xml version="1.0" encoding="utf-8"?>
-<w:footnotes xmlns:wpc="http://schemas.microsoft.com/office/word/2010/wordprocessingCanvas" xmlns:mc="http://schemas.openxmlformats.org/markup-compatibility/2006" xmlns:o="urn:schemas-microsoft-com:office:office" xmlns:r="http://schemas.openxmlformats.org/officeDocument/2006/relationships" xmlns:m="http://schemas.openxmlformats.org/officeDocument/2006/math" xmlns:v="urn:schemas-microsoft-com:vml" xmlns:wp14="http://schemas.microsoft.com/office/word/2010/wordprocessingDrawing" xmlns:wp="http://schemas.openxmlformats.org/drawingml/2006/wordprocessingDrawing" xmlns:w10="urn:schemas-microsoft-com:office:word" xmlns:w="http://schemas.openxmlformats.org/wordprocessingml/2006/main" xmlns:w14="http://schemas.microsoft.com/office/word/2010/wordml" xmlns:w15="http://schemas.microsoft.com/office/word/2012/wordml" xmlns:wpg="http://schemas.microsoft.com/office/word/2010/wordprocessingGroup" xmlns:wpi="http://schemas.microsoft.com/office/word/2010/wordprocessingInk" xmlns:wne="http://schemas.microsoft.com/office/word/2006/wordml" xmlns:wps="http://schemas.microsoft.com/office/word/2010/wordprocessingShape" mc:Ignorable="w14 w15 wp14">
-  <w:footnote w:type="separator" w:id="-1">
+<w:footnotes xmlns:ve="http://schemas.openxmlformats.org/markup-compatibility/2006" xmlns:o="urn:schemas-microsoft-com:office:office" xmlns:r="http://schemas.openxmlformats.org/officeDocument/2006/relationships" xmlns:m="http://schemas.openxmlformats.org/officeDocument/2006/math" xmlns:v="urn:schemas-microsoft-com:vml" xmlns:wp="http://schemas.openxmlformats.org/drawingml/2006/wordprocessingDrawing" xmlns:w10="urn:schemas-microsoft-com:office:word" xmlns:w="http://schemas.openxmlformats.org/wordprocessingml/2006/main" xmlns:wne="http://schemas.microsoft.com/office/word/2006/wordml">
+  <w:footnote w:type="separator" w:id="0">
     <w:p>
       <w:r>
         <w:separator/>
       </w:r>
     </w:p>
   </w:footnote>
-  <w:footnote w:type="continuationSeparator" w:id="0">
+  <w:footnote w:type="continuationSeparator" w:id="1">
     <w:p>
       <w:r>
         <w:continuationSeparator/>
@@ -9313,7 +8385,7 @@
 </file>
 
 <file path=word/header1.xml><?xml version="1.0" encoding="utf-8"?>
-<w:hdr xmlns:wpc="http://schemas.microsoft.com/office/word/2010/wordprocessingCanvas" xmlns:mc="http://schemas.openxmlformats.org/markup-compatibility/2006" xmlns:o="urn:schemas-microsoft-com:office:office" xmlns:r="http://schemas.openxmlformats.org/officeDocument/2006/relationships" xmlns:m="http://schemas.openxmlformats.org/officeDocument/2006/math" xmlns:v="urn:schemas-microsoft-com:vml" xmlns:wp14="http://schemas.microsoft.com/office/word/2010/wordprocessingDrawing" xmlns:wp="http://schemas.openxmlformats.org/drawingml/2006/wordprocessingDrawing" xmlns:w10="urn:schemas-microsoft-com:office:word" xmlns:w="http://schemas.openxmlformats.org/wordprocessingml/2006/main" xmlns:w14="http://schemas.microsoft.com/office/word/2010/wordml" xmlns:w15="http://schemas.microsoft.com/office/word/2012/wordml" xmlns:wpg="http://schemas.microsoft.com/office/word/2010/wordprocessingGroup" xmlns:wpi="http://schemas.microsoft.com/office/word/2010/wordprocessingInk" xmlns:wne="http://schemas.microsoft.com/office/word/2006/wordml" xmlns:wps="http://schemas.microsoft.com/office/word/2010/wordprocessingShape" mc:Ignorable="w14 w15 wp14">
+<w:hdr xmlns:ve="http://schemas.openxmlformats.org/markup-compatibility/2006" xmlns:o="urn:schemas-microsoft-com:office:office" xmlns:r="http://schemas.openxmlformats.org/officeDocument/2006/relationships" xmlns:m="http://schemas.openxmlformats.org/officeDocument/2006/math" xmlns:v="urn:schemas-microsoft-com:vml" xmlns:wp="http://schemas.openxmlformats.org/drawingml/2006/wordprocessingDrawing" xmlns:w10="urn:schemas-microsoft-com:office:word" xmlns:w="http://schemas.openxmlformats.org/wordprocessingml/2006/main" xmlns:wne="http://schemas.microsoft.com/office/word/2006/wordml">
   <w:p>
     <w:pPr>
       <w:tabs>
@@ -9338,7 +8410,7 @@
         <w:insideV w:val="single" w:sz="6" w:space="0" w:color="auto"/>
       </w:tblBorders>
       <w:tblLayout w:type="fixed"/>
-      <w:tblLook w:val="0000" w:firstRow="0" w:lastRow="0" w:firstColumn="0" w:lastColumn="0" w:noHBand="0" w:noVBand="0"/>
+      <w:tblLook w:val="0000"/>
     </w:tblPr>
     <w:tblGrid>
       <w:gridCol w:w="6379"/>
@@ -9426,7 +8498,13 @@
             <w:rPr>
               <w:lang w:val="sr-Latn-CS"/>
             </w:rPr>
-            <w:t>.2007. god.</w:t>
+            <w:t>.201</w:t>
+          </w:r>
+          <w:r>
+            <w:rPr>
+              <w:lang w:val="sr-Latn-CS"/>
+            </w:rPr>
+            <w:t>7. god.</w:t>
           </w:r>
         </w:p>
       </w:tc>
@@ -9481,7 +8559,7 @@
 </file>
 
 <file path=word/header2.xml><?xml version="1.0" encoding="utf-8"?>
-<w:hdr xmlns:wpc="http://schemas.microsoft.com/office/word/2010/wordprocessingCanvas" xmlns:mc="http://schemas.openxmlformats.org/markup-compatibility/2006" xmlns:o="urn:schemas-microsoft-com:office:office" xmlns:r="http://schemas.openxmlformats.org/officeDocument/2006/relationships" xmlns:m="http://schemas.openxmlformats.org/officeDocument/2006/math" xmlns:v="urn:schemas-microsoft-com:vml" xmlns:wp14="http://schemas.microsoft.com/office/word/2010/wordprocessingDrawing" xmlns:wp="http://schemas.openxmlformats.org/drawingml/2006/wordprocessingDrawing" xmlns:w10="urn:schemas-microsoft-com:office:word" xmlns:w="http://schemas.openxmlformats.org/wordprocessingml/2006/main" xmlns:w14="http://schemas.microsoft.com/office/word/2010/wordml" xmlns:w15="http://schemas.microsoft.com/office/word/2012/wordml" xmlns:wpg="http://schemas.microsoft.com/office/word/2010/wordprocessingGroup" xmlns:wpi="http://schemas.microsoft.com/office/word/2010/wordprocessingInk" xmlns:wne="http://schemas.microsoft.com/office/word/2006/wordml" xmlns:wps="http://schemas.microsoft.com/office/word/2010/wordprocessingShape" mc:Ignorable="w14 w15 wp14">
+<w:hdr xmlns:ve="http://schemas.openxmlformats.org/markup-compatibility/2006" xmlns:o="urn:schemas-microsoft-com:office:office" xmlns:r="http://schemas.openxmlformats.org/officeDocument/2006/relationships" xmlns:m="http://schemas.openxmlformats.org/officeDocument/2006/math" xmlns:v="urn:schemas-microsoft-com:vml" xmlns:wp="http://schemas.openxmlformats.org/drawingml/2006/wordprocessingDrawing" xmlns:w10="urn:schemas-microsoft-com:office:word" xmlns:w="http://schemas.openxmlformats.org/wordprocessingml/2006/main" xmlns:wne="http://schemas.microsoft.com/office/word/2006/wordml">
   <w:p>
     <w:pPr>
       <w:spacing w:before="708"/>
@@ -9576,7 +8654,7 @@
 </file>
 
 <file path=word/numbering.xml><?xml version="1.0" encoding="utf-8"?>
-<w:numbering xmlns:wpc="http://schemas.microsoft.com/office/word/2010/wordprocessingCanvas" xmlns:mc="http://schemas.openxmlformats.org/markup-compatibility/2006" xmlns:o="urn:schemas-microsoft-com:office:office" xmlns:r="http://schemas.openxmlformats.org/officeDocument/2006/relationships" xmlns:m="http://schemas.openxmlformats.org/officeDocument/2006/math" xmlns:v="urn:schemas-microsoft-com:vml" xmlns:wp14="http://schemas.microsoft.com/office/word/2010/wordprocessingDrawing" xmlns:wp="http://schemas.openxmlformats.org/drawingml/2006/wordprocessingDrawing" xmlns:w10="urn:schemas-microsoft-com:office:word" xmlns:w="http://schemas.openxmlformats.org/wordprocessingml/2006/main" xmlns:w14="http://schemas.microsoft.com/office/word/2010/wordml" xmlns:w15="http://schemas.microsoft.com/office/word/2012/wordml" xmlns:wpg="http://schemas.microsoft.com/office/word/2010/wordprocessingGroup" xmlns:wpi="http://schemas.microsoft.com/office/word/2010/wordprocessingInk" xmlns:wne="http://schemas.microsoft.com/office/word/2006/wordml" xmlns:wps="http://schemas.microsoft.com/office/word/2010/wordprocessingShape" mc:Ignorable="w14 w15 wp14">
+<w:numbering xmlns:ve="http://schemas.openxmlformats.org/markup-compatibility/2006" xmlns:o="urn:schemas-microsoft-com:office:office" xmlns:r="http://schemas.openxmlformats.org/officeDocument/2006/relationships" xmlns:m="http://schemas.openxmlformats.org/officeDocument/2006/math" xmlns:v="urn:schemas-microsoft-com:vml" xmlns:wp="http://schemas.openxmlformats.org/drawingml/2006/wordprocessingDrawing" xmlns:w10="urn:schemas-microsoft-com:office:word" xmlns:w="http://schemas.openxmlformats.org/wordprocessingml/2006/main" xmlns:wne="http://schemas.microsoft.com/office/word/2006/wordml">
   <w:abstractNum w:abstractNumId="0">
     <w:nsid w:val="02AF2E19"/>
     <w:multiLevelType w:val="multilevel"/>
@@ -12461,7 +11539,7 @@
 </file>
 
 <file path=word/styles.xml><?xml version="1.0" encoding="utf-8"?>
-<w:styles xmlns:mc="http://schemas.openxmlformats.org/markup-compatibility/2006" xmlns:r="http://schemas.openxmlformats.org/officeDocument/2006/relationships" xmlns:w="http://schemas.openxmlformats.org/wordprocessingml/2006/main" xmlns:w14="http://schemas.microsoft.com/office/word/2010/wordml" xmlns:w15="http://schemas.microsoft.com/office/word/2012/wordml" mc:Ignorable="w14 w15">
+<w:styles xmlns:r="http://schemas.openxmlformats.org/officeDocument/2006/relationships" xmlns:w="http://schemas.openxmlformats.org/wordprocessingml/2006/main">
   <w:docDefaults>
     <w:rPrDefault>
       <w:rPr>
@@ -12476,386 +11554,155 @@
       </w:pPr>
     </w:pPrDefault>
   </w:docDefaults>
-  <w:latentStyles w:defLockedState="0" w:defUIPriority="99" w:defSemiHidden="0" w:defUnhideWhenUsed="0" w:defQFormat="0" w:count="371">
-    <w:lsdException w:name="Normal" w:uiPriority="0" w:qFormat="1"/>
-    <w:lsdException w:name="heading 1" w:uiPriority="9" w:qFormat="1"/>
-    <w:lsdException w:name="heading 2" w:semiHidden="1" w:uiPriority="9" w:unhideWhenUsed="1" w:qFormat="1"/>
-    <w:lsdException w:name="heading 3" w:semiHidden="1" w:uiPriority="9" w:unhideWhenUsed="1" w:qFormat="1"/>
-    <w:lsdException w:name="heading 4" w:semiHidden="1" w:uiPriority="0" w:unhideWhenUsed="1" w:qFormat="1"/>
-    <w:lsdException w:name="heading 5" w:semiHidden="1" w:uiPriority="9" w:unhideWhenUsed="1" w:qFormat="1"/>
-    <w:lsdException w:name="heading 6" w:semiHidden="1" w:uiPriority="9" w:unhideWhenUsed="1" w:qFormat="1"/>
-    <w:lsdException w:name="heading 7" w:semiHidden="1" w:uiPriority="9" w:unhideWhenUsed="1" w:qFormat="1"/>
-    <w:lsdException w:name="heading 8" w:semiHidden="1" w:uiPriority="9" w:unhideWhenUsed="1" w:qFormat="1"/>
-    <w:lsdException w:name="heading 9" w:semiHidden="1" w:uiPriority="9" w:unhideWhenUsed="1" w:qFormat="1"/>
-    <w:lsdException w:name="index 1" w:semiHidden="1" w:unhideWhenUsed="1"/>
-    <w:lsdException w:name="index 2" w:semiHidden="1" w:unhideWhenUsed="1"/>
-    <w:lsdException w:name="index 3" w:semiHidden="1" w:unhideWhenUsed="1"/>
-    <w:lsdException w:name="index 4" w:semiHidden="1" w:unhideWhenUsed="1"/>
-    <w:lsdException w:name="index 5" w:semiHidden="1" w:unhideWhenUsed="1"/>
-    <w:lsdException w:name="index 6" w:semiHidden="1" w:unhideWhenUsed="1"/>
-    <w:lsdException w:name="index 7" w:semiHidden="1" w:unhideWhenUsed="1"/>
-    <w:lsdException w:name="index 8" w:semiHidden="1" w:unhideWhenUsed="1"/>
-    <w:lsdException w:name="index 9" w:semiHidden="1" w:unhideWhenUsed="1"/>
-    <w:lsdException w:name="toc 1" w:semiHidden="1" w:uiPriority="39" w:unhideWhenUsed="1"/>
-    <w:lsdException w:name="toc 2" w:semiHidden="1" w:uiPriority="39" w:unhideWhenUsed="1"/>
-    <w:lsdException w:name="toc 3" w:semiHidden="1" w:uiPriority="39" w:unhideWhenUsed="1"/>
-    <w:lsdException w:name="toc 4" w:semiHidden="1" w:uiPriority="39" w:unhideWhenUsed="1"/>
-    <w:lsdException w:name="toc 5" w:semiHidden="1" w:uiPriority="39" w:unhideWhenUsed="1"/>
-    <w:lsdException w:name="toc 6" w:semiHidden="1" w:uiPriority="39" w:unhideWhenUsed="1"/>
-    <w:lsdException w:name="toc 7" w:semiHidden="1" w:uiPriority="39" w:unhideWhenUsed="1"/>
-    <w:lsdException w:name="toc 8" w:semiHidden="1" w:uiPriority="39" w:unhideWhenUsed="1"/>
-    <w:lsdException w:name="toc 9" w:semiHidden="1" w:uiPriority="39" w:unhideWhenUsed="1"/>
-    <w:lsdException w:name="Normal Indent" w:semiHidden="1" w:unhideWhenUsed="1"/>
-    <w:lsdException w:name="footnote text" w:semiHidden="1" w:unhideWhenUsed="1"/>
-    <w:lsdException w:name="annotation text" w:semiHidden="1" w:unhideWhenUsed="1"/>
-    <w:lsdException w:name="header" w:semiHidden="1" w:unhideWhenUsed="1"/>
-    <w:lsdException w:name="footer" w:semiHidden="1" w:unhideWhenUsed="1"/>
-    <w:lsdException w:name="index heading" w:semiHidden="1" w:unhideWhenUsed="1"/>
-    <w:lsdException w:name="caption" w:semiHidden="1" w:uiPriority="35" w:unhideWhenUsed="1" w:qFormat="1"/>
-    <w:lsdException w:name="table of figures" w:semiHidden="1" w:unhideWhenUsed="1"/>
-    <w:lsdException w:name="envelope address" w:semiHidden="1" w:unhideWhenUsed="1"/>
-    <w:lsdException w:name="envelope return" w:semiHidden="1" w:unhideWhenUsed="1"/>
-    <w:lsdException w:name="footnote reference" w:semiHidden="1" w:unhideWhenUsed="1"/>
-    <w:lsdException w:name="annotation reference" w:semiHidden="1" w:unhideWhenUsed="1"/>
-    <w:lsdException w:name="line number" w:semiHidden="1" w:unhideWhenUsed="1"/>
-    <w:lsdException w:name="page number" w:semiHidden="1" w:uiPriority="0" w:unhideWhenUsed="1"/>
-    <w:lsdException w:name="endnote reference" w:semiHidden="1" w:unhideWhenUsed="1"/>
-    <w:lsdException w:name="endnote text" w:semiHidden="1" w:unhideWhenUsed="1"/>
-    <w:lsdException w:name="table of authorities" w:semiHidden="1" w:unhideWhenUsed="1"/>
-    <w:lsdException w:name="macro" w:semiHidden="1" w:unhideWhenUsed="1"/>
-    <w:lsdException w:name="toa heading" w:semiHidden="1" w:unhideWhenUsed="1"/>
-    <w:lsdException w:name="List" w:semiHidden="1" w:unhideWhenUsed="1"/>
-    <w:lsdException w:name="List Bullet" w:semiHidden="1" w:unhideWhenUsed="1"/>
-    <w:lsdException w:name="List Number" w:semiHidden="1" w:unhideWhenUsed="1"/>
-    <w:lsdException w:name="List 2" w:semiHidden="1" w:unhideWhenUsed="1"/>
-    <w:lsdException w:name="List 3" w:semiHidden="1" w:unhideWhenUsed="1"/>
-    <w:lsdException w:name="List 4" w:semiHidden="1" w:unhideWhenUsed="1"/>
-    <w:lsdException w:name="List 5" w:semiHidden="1" w:unhideWhenUsed="1"/>
-    <w:lsdException w:name="List Bullet 2" w:semiHidden="1" w:unhideWhenUsed="1"/>
-    <w:lsdException w:name="List Bullet 3" w:semiHidden="1" w:unhideWhenUsed="1"/>
-    <w:lsdException w:name="List Bullet 4" w:semiHidden="1" w:unhideWhenUsed="1"/>
-    <w:lsdException w:name="List Bullet 5" w:semiHidden="1" w:unhideWhenUsed="1"/>
-    <w:lsdException w:name="List Number 2" w:semiHidden="1" w:unhideWhenUsed="1"/>
-    <w:lsdException w:name="List Number 3" w:semiHidden="1" w:unhideWhenUsed="1"/>
-    <w:lsdException w:name="List Number 4" w:semiHidden="1" w:unhideWhenUsed="1"/>
-    <w:lsdException w:name="List Number 5" w:semiHidden="1" w:unhideWhenUsed="1"/>
-    <w:lsdException w:name="Title" w:uiPriority="10" w:qFormat="1"/>
-    <w:lsdException w:name="Closing" w:semiHidden="1" w:unhideWhenUsed="1"/>
-    <w:lsdException w:name="Signature" w:semiHidden="1" w:unhideWhenUsed="1"/>
-    <w:lsdException w:name="Default Paragraph Font" w:semiHidden="1" w:uiPriority="1" w:unhideWhenUsed="1"/>
-    <w:lsdException w:name="Body Text" w:semiHidden="1" w:unhideWhenUsed="1"/>
-    <w:lsdException w:name="Body Text Indent" w:semiHidden="1" w:unhideWhenUsed="1"/>
-    <w:lsdException w:name="List Continue" w:semiHidden="1" w:unhideWhenUsed="1"/>
-    <w:lsdException w:name="List Continue 2" w:semiHidden="1" w:unhideWhenUsed="1"/>
-    <w:lsdException w:name="List Continue 3" w:semiHidden="1" w:unhideWhenUsed="1"/>
-    <w:lsdException w:name="List Continue 4" w:semiHidden="1" w:unhideWhenUsed="1"/>
-    <w:lsdException w:name="List Continue 5" w:semiHidden="1" w:unhideWhenUsed="1"/>
-    <w:lsdException w:name="Message Header" w:semiHidden="1" w:unhideWhenUsed="1"/>
-    <w:lsdException w:name="Subtitle" w:uiPriority="11" w:qFormat="1"/>
-    <w:lsdException w:name="Salutation" w:semiHidden="1" w:unhideWhenUsed="1"/>
-    <w:lsdException w:name="Date" w:semiHidden="1" w:unhideWhenUsed="1"/>
-    <w:lsdException w:name="Body Text First Indent" w:semiHidden="1" w:unhideWhenUsed="1"/>
-    <w:lsdException w:name="Body Text First Indent 2" w:semiHidden="1" w:unhideWhenUsed="1"/>
-    <w:lsdException w:name="Note Heading" w:semiHidden="1" w:unhideWhenUsed="1"/>
-    <w:lsdException w:name="Body Text 2" w:semiHidden="1" w:unhideWhenUsed="1"/>
-    <w:lsdException w:name="Body Text 3" w:semiHidden="1" w:unhideWhenUsed="1"/>
-    <w:lsdException w:name="Body Text Indent 2" w:semiHidden="1" w:unhideWhenUsed="1"/>
-    <w:lsdException w:name="Body Text Indent 3" w:semiHidden="1" w:unhideWhenUsed="1"/>
-    <w:lsdException w:name="Block Text" w:semiHidden="1" w:unhideWhenUsed="1"/>
-    <w:lsdException w:name="Hyperlink" w:semiHidden="1" w:unhideWhenUsed="1"/>
-    <w:lsdException w:name="FollowedHyperlink" w:semiHidden="1" w:unhideWhenUsed="1"/>
-    <w:lsdException w:name="Strong" w:uiPriority="22" w:qFormat="1"/>
-    <w:lsdException w:name="Emphasis" w:uiPriority="20" w:qFormat="1"/>
-    <w:lsdException w:name="Document Map" w:semiHidden="1" w:unhideWhenUsed="1"/>
-    <w:lsdException w:name="Plain Text" w:semiHidden="1" w:unhideWhenUsed="1"/>
-    <w:lsdException w:name="E-mail Signature" w:semiHidden="1" w:unhideWhenUsed="1"/>
-    <w:lsdException w:name="HTML Top of Form" w:semiHidden="1" w:unhideWhenUsed="1"/>
-    <w:lsdException w:name="HTML Bottom of Form" w:semiHidden="1" w:unhideWhenUsed="1"/>
-    <w:lsdException w:name="Normal (Web)" w:semiHidden="1" w:unhideWhenUsed="1"/>
-    <w:lsdException w:name="HTML Acronym" w:semiHidden="1" w:unhideWhenUsed="1"/>
-    <w:lsdException w:name="HTML Address" w:semiHidden="1" w:unhideWhenUsed="1"/>
-    <w:lsdException w:name="HTML Cite" w:semiHidden="1" w:unhideWhenUsed="1"/>
-    <w:lsdException w:name="HTML Code" w:semiHidden="1" w:unhideWhenUsed="1"/>
-    <w:lsdException w:name="HTML Definition" w:semiHidden="1" w:unhideWhenUsed="1"/>
-    <w:lsdException w:name="HTML Keyboard" w:semiHidden="1" w:unhideWhenUsed="1"/>
-    <w:lsdException w:name="HTML Preformatted" w:semiHidden="1" w:unhideWhenUsed="1"/>
-    <w:lsdException w:name="HTML Sample" w:semiHidden="1" w:unhideWhenUsed="1"/>
-    <w:lsdException w:name="HTML Typewriter" w:semiHidden="1" w:unhideWhenUsed="1"/>
-    <w:lsdException w:name="HTML Variable" w:semiHidden="1" w:unhideWhenUsed="1"/>
-    <w:lsdException w:name="Normal Table" w:semiHidden="1" w:unhideWhenUsed="1"/>
-    <w:lsdException w:name="annotation subject" w:semiHidden="1" w:unhideWhenUsed="1"/>
-    <w:lsdException w:name="No List" w:semiHidden="1" w:unhideWhenUsed="1"/>
-    <w:lsdException w:name="Outline List 1" w:semiHidden="1" w:unhideWhenUsed="1"/>
-    <w:lsdException w:name="Outline List 2" w:semiHidden="1" w:unhideWhenUsed="1"/>
-    <w:lsdException w:name="Outline List 3" w:semiHidden="1" w:unhideWhenUsed="1"/>
-    <w:lsdException w:name="Table Simple 1" w:semiHidden="1" w:unhideWhenUsed="1"/>
-    <w:lsdException w:name="Table Simple 2" w:semiHidden="1" w:unhideWhenUsed="1"/>
-    <w:lsdException w:name="Table Simple 3" w:semiHidden="1" w:unhideWhenUsed="1"/>
-    <w:lsdException w:name="Table Classic 1" w:semiHidden="1" w:unhideWhenUsed="1"/>
-    <w:lsdException w:name="Table Classic 2" w:semiHidden="1" w:unhideWhenUsed="1"/>
-    <w:lsdException w:name="Table Classic 3" w:semiHidden="1" w:unhideWhenUsed="1"/>
-    <w:lsdException w:name="Table Classic 4" w:semiHidden="1" w:unhideWhenUsed="1"/>
-    <w:lsdException w:name="Table Colorful 1" w:semiHidden="1" w:unhideWhenUsed="1"/>
-    <w:lsdException w:name="Table Colorful 2" w:semiHidden="1" w:unhideWhenUsed="1"/>
-    <w:lsdException w:name="Table Colorful 3" w:semiHidden="1" w:unhideWhenUsed="1"/>
-    <w:lsdException w:name="Table Columns 1" w:semiHidden="1" w:unhideWhenUsed="1"/>
-    <w:lsdException w:name="Table Columns 2" w:semiHidden="1" w:unhideWhenUsed="1"/>
-    <w:lsdException w:name="Table Columns 3" w:semiHidden="1" w:unhideWhenUsed="1"/>
-    <w:lsdException w:name="Table Columns 4" w:semiHidden="1" w:unhideWhenUsed="1"/>
-    <w:lsdException w:name="Table Columns 5" w:semiHidden="1" w:unhideWhenUsed="1"/>
-    <w:lsdException w:name="Table Grid 1" w:semiHidden="1" w:unhideWhenUsed="1"/>
-    <w:lsdException w:name="Table Grid 2" w:semiHidden="1" w:unhideWhenUsed="1"/>
-    <w:lsdException w:name="Table Grid 3" w:semiHidden="1" w:unhideWhenUsed="1"/>
-    <w:lsdException w:name="Table Grid 4" w:semiHidden="1" w:unhideWhenUsed="1"/>
-    <w:lsdException w:name="Table Grid 5" w:semiHidden="1" w:unhideWhenUsed="1"/>
-    <w:lsdException w:name="Table Grid 6" w:semiHidden="1" w:unhideWhenUsed="1"/>
-    <w:lsdException w:name="Table Grid 7" w:semiHidden="1" w:unhideWhenUsed="1"/>
-    <w:lsdException w:name="Table Grid 8" w:semiHidden="1" w:unhideWhenUsed="1"/>
-    <w:lsdException w:name="Table List 1" w:semiHidden="1" w:unhideWhenUsed="1"/>
-    <w:lsdException w:name="Table List 2" w:semiHidden="1" w:unhideWhenUsed="1"/>
-    <w:lsdException w:name="Table List 3" w:semiHidden="1" w:unhideWhenUsed="1"/>
-    <w:lsdException w:name="Table List 4" w:semiHidden="1" w:unhideWhenUsed="1"/>
-    <w:lsdException w:name="Table List 5" w:semiHidden="1" w:unhideWhenUsed="1"/>
-    <w:lsdException w:name="Table List 6" w:semiHidden="1" w:unhideWhenUsed="1"/>
-    <w:lsdException w:name="Table List 7" w:semiHidden="1" w:unhideWhenUsed="1"/>
-    <w:lsdException w:name="Table List 8" w:semiHidden="1" w:unhideWhenUsed="1"/>
-    <w:lsdException w:name="Table 3D effects 1" w:semiHidden="1" w:unhideWhenUsed="1"/>
-    <w:lsdException w:name="Table 3D effects 2" w:semiHidden="1" w:unhideWhenUsed="1"/>
-    <w:lsdException w:name="Table 3D effects 3" w:semiHidden="1" w:unhideWhenUsed="1"/>
-    <w:lsdException w:name="Table Contemporary" w:semiHidden="1" w:unhideWhenUsed="1"/>
-    <w:lsdException w:name="Table Elegant" w:semiHidden="1" w:unhideWhenUsed="1"/>
-    <w:lsdException w:name="Table Professional" w:semiHidden="1" w:unhideWhenUsed="1"/>
-    <w:lsdException w:name="Table Subtle 1" w:semiHidden="1" w:unhideWhenUsed="1"/>
-    <w:lsdException w:name="Table Subtle 2" w:semiHidden="1" w:unhideWhenUsed="1"/>
-    <w:lsdException w:name="Table Web 1" w:semiHidden="1" w:unhideWhenUsed="1"/>
-    <w:lsdException w:name="Table Web 2" w:semiHidden="1" w:unhideWhenUsed="1"/>
-    <w:lsdException w:name="Table Web 3" w:semiHidden="1" w:unhideWhenUsed="1"/>
-    <w:lsdException w:name="Balloon Text" w:semiHidden="1" w:unhideWhenUsed="1"/>
-    <w:lsdException w:name="Table Grid" w:uiPriority="39"/>
-    <w:lsdException w:name="Table Theme" w:semiHidden="1" w:unhideWhenUsed="1"/>
-    <w:lsdException w:name="Placeholder Text" w:semiHidden="1"/>
-    <w:lsdException w:name="No Spacing" w:uiPriority="1" w:qFormat="1"/>
-    <w:lsdException w:name="Light Shading" w:uiPriority="60"/>
-    <w:lsdException w:name="Light List" w:uiPriority="61"/>
-    <w:lsdException w:name="Light Grid" w:uiPriority="62"/>
-    <w:lsdException w:name="Medium Shading 1" w:uiPriority="63"/>
-    <w:lsdException w:name="Medium Shading 2" w:uiPriority="64"/>
-    <w:lsdException w:name="Medium List 1" w:uiPriority="65"/>
-    <w:lsdException w:name="Medium List 2" w:uiPriority="66"/>
-    <w:lsdException w:name="Medium Grid 1" w:uiPriority="67"/>
-    <w:lsdException w:name="Medium Grid 2" w:uiPriority="68"/>
-    <w:lsdException w:name="Medium Grid 3" w:uiPriority="69"/>
-    <w:lsdException w:name="Dark List" w:uiPriority="70"/>
-    <w:lsdException w:name="Colorful Shading" w:uiPriority="71"/>
-    <w:lsdException w:name="Colorful List" w:uiPriority="72"/>
-    <w:lsdException w:name="Colorful Grid" w:uiPriority="73"/>
-    <w:lsdException w:name="Light Shading Accent 1" w:uiPriority="60"/>
-    <w:lsdException w:name="Light List Accent 1" w:uiPriority="61"/>
-    <w:lsdException w:name="Light Grid Accent 1" w:uiPriority="62"/>
-    <w:lsdException w:name="Medium Shading 1 Accent 1" w:uiPriority="63"/>
-    <w:lsdException w:name="Medium Shading 2 Accent 1" w:uiPriority="64"/>
-    <w:lsdException w:name="Medium List 1 Accent 1" w:uiPriority="65"/>
-    <w:lsdException w:name="Revision" w:semiHidden="1"/>
-    <w:lsdException w:name="List Paragraph" w:uiPriority="34" w:qFormat="1"/>
-    <w:lsdException w:name="Quote" w:uiPriority="29" w:qFormat="1"/>
-    <w:lsdException w:name="Intense Quote" w:uiPriority="30" w:qFormat="1"/>
-    <w:lsdException w:name="Medium List 2 Accent 1" w:uiPriority="66"/>
-    <w:lsdException w:name="Medium Grid 1 Accent 1" w:uiPriority="67"/>
-    <w:lsdException w:name="Medium Grid 2 Accent 1" w:uiPriority="68"/>
-    <w:lsdException w:name="Medium Grid 3 Accent 1" w:uiPriority="69"/>
-    <w:lsdException w:name="Dark List Accent 1" w:uiPriority="70"/>
-    <w:lsdException w:name="Colorful Shading Accent 1" w:uiPriority="71"/>
-    <w:lsdException w:name="Colorful List Accent 1" w:uiPriority="72"/>
-    <w:lsdException w:name="Colorful Grid Accent 1" w:uiPriority="73"/>
-    <w:lsdException w:name="Light Shading Accent 2" w:uiPriority="60"/>
-    <w:lsdException w:name="Light List Accent 2" w:uiPriority="61"/>
-    <w:lsdException w:name="Light Grid Accent 2" w:uiPriority="62"/>
-    <w:lsdException w:name="Medium Shading 1 Accent 2" w:uiPriority="63"/>
-    <w:lsdException w:name="Medium Shading 2 Accent 2" w:uiPriority="64"/>
-    <w:lsdException w:name="Medium List 1 Accent 2" w:uiPriority="65"/>
-    <w:lsdException w:name="Medium List 2 Accent 2" w:uiPriority="66"/>
-    <w:lsdException w:name="Medium Grid 1 Accent 2" w:uiPriority="67"/>
-    <w:lsdException w:name="Medium Grid 2 Accent 2" w:uiPriority="68"/>
-    <w:lsdException w:name="Medium Grid 3 Accent 2" w:uiPriority="69"/>
-    <w:lsdException w:name="Dark List Accent 2" w:uiPriority="70"/>
-    <w:lsdException w:name="Colorful Shading Accent 2" w:uiPriority="71"/>
-    <w:lsdException w:name="Colorful List Accent 2" w:uiPriority="72"/>
-    <w:lsdException w:name="Colorful Grid Accent 2" w:uiPriority="73"/>
-    <w:lsdException w:name="Light Shading Accent 3" w:uiPriority="60"/>
-    <w:lsdException w:name="Light List Accent 3" w:uiPriority="61"/>
-    <w:lsdException w:name="Light Grid Accent 3" w:uiPriority="62"/>
-    <w:lsdException w:name="Medium Shading 1 Accent 3" w:uiPriority="63"/>
-    <w:lsdException w:name="Medium Shading 2 Accent 3" w:uiPriority="64"/>
-    <w:lsdException w:name="Medium List 1 Accent 3" w:uiPriority="65"/>
-    <w:lsdException w:name="Medium List 2 Accent 3" w:uiPriority="66"/>
-    <w:lsdException w:name="Medium Grid 1 Accent 3" w:uiPriority="67"/>
-    <w:lsdException w:name="Medium Grid 2 Accent 3" w:uiPriority="68"/>
-    <w:lsdException w:name="Medium Grid 3 Accent 3" w:uiPriority="69"/>
-    <w:lsdException w:name="Dark List Accent 3" w:uiPriority="70"/>
-    <w:lsdException w:name="Colorful Shading Accent 3" w:uiPriority="71"/>
-    <w:lsdException w:name="Colorful List Accent 3" w:uiPriority="72"/>
-    <w:lsdException w:name="Colorful Grid Accent 3" w:uiPriority="73"/>
-    <w:lsdException w:name="Light Shading Accent 4" w:uiPriority="60"/>
-    <w:lsdException w:name="Light List Accent 4" w:uiPriority="61"/>
-    <w:lsdException w:name="Light Grid Accent 4" w:uiPriority="62"/>
-    <w:lsdException w:name="Medium Shading 1 Accent 4" w:uiPriority="63"/>
-    <w:lsdException w:name="Medium Shading 2 Accent 4" w:uiPriority="64"/>
-    <w:lsdException w:name="Medium List 1 Accent 4" w:uiPriority="65"/>
-    <w:lsdException w:name="Medium List 2 Accent 4" w:uiPriority="66"/>
-    <w:lsdException w:name="Medium Grid 1 Accent 4" w:uiPriority="67"/>
-    <w:lsdException w:name="Medium Grid 2 Accent 4" w:uiPriority="68"/>
-    <w:lsdException w:name="Medium Grid 3 Accent 4" w:uiPriority="69"/>
-    <w:lsdException w:name="Dark List Accent 4" w:uiPriority="70"/>
-    <w:lsdException w:name="Colorful Shading Accent 4" w:uiPriority="71"/>
-    <w:lsdException w:name="Colorful List Accent 4" w:uiPriority="72"/>
-    <w:lsdException w:name="Colorful Grid Accent 4" w:uiPriority="73"/>
-    <w:lsdException w:name="Light Shading Accent 5" w:uiPriority="60"/>
-    <w:lsdException w:name="Light List Accent 5" w:uiPriority="61"/>
-    <w:lsdException w:name="Light Grid Accent 5" w:uiPriority="62"/>
-    <w:lsdException w:name="Medium Shading 1 Accent 5" w:uiPriority="63"/>
-    <w:lsdException w:name="Medium Shading 2 Accent 5" w:uiPriority="64"/>
-    <w:lsdException w:name="Medium List 1 Accent 5" w:uiPriority="65"/>
-    <w:lsdException w:name="Medium List 2 Accent 5" w:uiPriority="66"/>
-    <w:lsdException w:name="Medium Grid 1 Accent 5" w:uiPriority="67"/>
-    <w:lsdException w:name="Medium Grid 2 Accent 5" w:uiPriority="68"/>
-    <w:lsdException w:name="Medium Grid 3 Accent 5" w:uiPriority="69"/>
-    <w:lsdException w:name="Dark List Accent 5" w:uiPriority="70"/>
-    <w:lsdException w:name="Colorful Shading Accent 5" w:uiPriority="71"/>
-    <w:lsdException w:name="Colorful List Accent 5" w:uiPriority="72"/>
-    <w:lsdException w:name="Colorful Grid Accent 5" w:uiPriority="73"/>
-    <w:lsdException w:name="Light Shading Accent 6" w:uiPriority="60"/>
-    <w:lsdException w:name="Light List Accent 6" w:uiPriority="61"/>
-    <w:lsdException w:name="Light Grid Accent 6" w:uiPriority="62"/>
-    <w:lsdException w:name="Medium Shading 1 Accent 6" w:uiPriority="63"/>
-    <w:lsdException w:name="Medium Shading 2 Accent 6" w:uiPriority="64"/>
-    <w:lsdException w:name="Medium List 1 Accent 6" w:uiPriority="65"/>
-    <w:lsdException w:name="Medium List 2 Accent 6" w:uiPriority="66"/>
-    <w:lsdException w:name="Medium Grid 1 Accent 6" w:uiPriority="67"/>
-    <w:lsdException w:name="Medium Grid 2 Accent 6" w:uiPriority="68"/>
-    <w:lsdException w:name="Medium Grid 3 Accent 6" w:uiPriority="69"/>
-    <w:lsdException w:name="Dark List Accent 6" w:uiPriority="70"/>
-    <w:lsdException w:name="Colorful Shading Accent 6" w:uiPriority="71"/>
-    <w:lsdException w:name="Colorful List Accent 6" w:uiPriority="72"/>
-    <w:lsdException w:name="Colorful Grid Accent 6" w:uiPriority="73"/>
-    <w:lsdException w:name="Subtle Emphasis" w:uiPriority="19" w:qFormat="1"/>
-    <w:lsdException w:name="Intense Emphasis" w:uiPriority="21" w:qFormat="1"/>
-    <w:lsdException w:name="Subtle Reference" w:uiPriority="31" w:qFormat="1"/>
-    <w:lsdException w:name="Intense Reference" w:uiPriority="32" w:qFormat="1"/>
-    <w:lsdException w:name="Book Title" w:uiPriority="33" w:qFormat="1"/>
-    <w:lsdException w:name="Bibliography" w:semiHidden="1" w:uiPriority="37" w:unhideWhenUsed="1"/>
-    <w:lsdException w:name="TOC Heading" w:semiHidden="1" w:uiPriority="39" w:unhideWhenUsed="1" w:qFormat="1"/>
-    <w:lsdException w:name="Plain Table 1" w:uiPriority="41"/>
-    <w:lsdException w:name="Plain Table 2" w:uiPriority="42"/>
-    <w:lsdException w:name="Plain Table 3" w:uiPriority="43"/>
-    <w:lsdException w:name="Plain Table 4" w:uiPriority="44"/>
-    <w:lsdException w:name="Plain Table 5" w:uiPriority="45"/>
-    <w:lsdException w:name="Grid Table Light" w:uiPriority="40"/>
-    <w:lsdException w:name="Grid Table 1 Light" w:uiPriority="46"/>
-    <w:lsdException w:name="Grid Table 2" w:uiPriority="47"/>
-    <w:lsdException w:name="Grid Table 3" w:uiPriority="48"/>
-    <w:lsdException w:name="Grid Table 4" w:uiPriority="49"/>
-    <w:lsdException w:name="Grid Table 5 Dark" w:uiPriority="50"/>
-    <w:lsdException w:name="Grid Table 6 Colorful" w:uiPriority="51"/>
-    <w:lsdException w:name="Grid Table 7 Colorful" w:uiPriority="52"/>
-    <w:lsdException w:name="Grid Table 1 Light Accent 1" w:uiPriority="46"/>
-    <w:lsdException w:name="Grid Table 2 Accent 1" w:uiPriority="47"/>
-    <w:lsdException w:name="Grid Table 3 Accent 1" w:uiPriority="48"/>
-    <w:lsdException w:name="Grid Table 4 Accent 1" w:uiPriority="49"/>
-    <w:lsdException w:name="Grid Table 5 Dark Accent 1" w:uiPriority="50"/>
-    <w:lsdException w:name="Grid Table 6 Colorful Accent 1" w:uiPriority="51"/>
-    <w:lsdException w:name="Grid Table 7 Colorful Accent 1" w:uiPriority="52"/>
-    <w:lsdException w:name="Grid Table 1 Light Accent 2" w:uiPriority="46"/>
-    <w:lsdException w:name="Grid Table 2 Accent 2" w:uiPriority="47"/>
-    <w:lsdException w:name="Grid Table 3 Accent 2" w:uiPriority="48"/>
-    <w:lsdException w:name="Grid Table 4 Accent 2" w:uiPriority="49"/>
-    <w:lsdException w:name="Grid Table 5 Dark Accent 2" w:uiPriority="50"/>
-    <w:lsdException w:name="Grid Table 6 Colorful Accent 2" w:uiPriority="51"/>
-    <w:lsdException w:name="Grid Table 7 Colorful Accent 2" w:uiPriority="52"/>
-    <w:lsdException w:name="Grid Table 1 Light Accent 3" w:uiPriority="46"/>
-    <w:lsdException w:name="Grid Table 2 Accent 3" w:uiPriority="47"/>
-    <w:lsdException w:name="Grid Table 3 Accent 3" w:uiPriority="48"/>
-    <w:lsdException w:name="Grid Table 4 Accent 3" w:uiPriority="49"/>
-    <w:lsdException w:name="Grid Table 5 Dark Accent 3" w:uiPriority="50"/>
-    <w:lsdException w:name="Grid Table 6 Colorful Accent 3" w:uiPriority="51"/>
-    <w:lsdException w:name="Grid Table 7 Colorful Accent 3" w:uiPriority="52"/>
-    <w:lsdException w:name="Grid Table 1 Light Accent 4" w:uiPriority="46"/>
-    <w:lsdException w:name="Grid Table 2 Accent 4" w:uiPriority="47"/>
-    <w:lsdException w:name="Grid Table 3 Accent 4" w:uiPriority="48"/>
-    <w:lsdException w:name="Grid Table 4 Accent 4" w:uiPriority="49"/>
-    <w:lsdException w:name="Grid Table 5 Dark Accent 4" w:uiPriority="50"/>
-    <w:lsdException w:name="Grid Table 6 Colorful Accent 4" w:uiPriority="51"/>
-    <w:lsdException w:name="Grid Table 7 Colorful Accent 4" w:uiPriority="52"/>
-    <w:lsdException w:name="Grid Table 1 Light Accent 5" w:uiPriority="46"/>
-    <w:lsdException w:name="Grid Table 2 Accent 5" w:uiPriority="47"/>
-    <w:lsdException w:name="Grid Table 3 Accent 5" w:uiPriority="48"/>
-    <w:lsdException w:name="Grid Table 4 Accent 5" w:uiPriority="49"/>
-    <w:lsdException w:name="Grid Table 5 Dark Accent 5" w:uiPriority="50"/>
-    <w:lsdException w:name="Grid Table 6 Colorful Accent 5" w:uiPriority="51"/>
-    <w:lsdException w:name="Grid Table 7 Colorful Accent 5" w:uiPriority="52"/>
-    <w:lsdException w:name="Grid Table 1 Light Accent 6" w:uiPriority="46"/>
-    <w:lsdException w:name="Grid Table 2 Accent 6" w:uiPriority="47"/>
-    <w:lsdException w:name="Grid Table 3 Accent 6" w:uiPriority="48"/>
-    <w:lsdException w:name="Grid Table 4 Accent 6" w:uiPriority="49"/>
-    <w:lsdException w:name="Grid Table 5 Dark Accent 6" w:uiPriority="50"/>
-    <w:lsdException w:name="Grid Table 6 Colorful Accent 6" w:uiPriority="51"/>
-    <w:lsdException w:name="Grid Table 7 Colorful Accent 6" w:uiPriority="52"/>
-    <w:lsdException w:name="List Table 1 Light" w:uiPriority="46"/>
-    <w:lsdException w:name="List Table 2" w:uiPriority="47"/>
-    <w:lsdException w:name="List Table 3" w:uiPriority="48"/>
-    <w:lsdException w:name="List Table 4" w:uiPriority="49"/>
-    <w:lsdException w:name="List Table 5 Dark" w:uiPriority="50"/>
-    <w:lsdException w:name="List Table 6 Colorful" w:uiPriority="51"/>
-    <w:lsdException w:name="List Table 7 Colorful" w:uiPriority="52"/>
-    <w:lsdException w:name="List Table 1 Light Accent 1" w:uiPriority="46"/>
-    <w:lsdException w:name="List Table 2 Accent 1" w:uiPriority="47"/>
-    <w:lsdException w:name="List Table 3 Accent 1" w:uiPriority="48"/>
-    <w:lsdException w:name="List Table 4 Accent 1" w:uiPriority="49"/>
-    <w:lsdException w:name="List Table 5 Dark Accent 1" w:uiPriority="50"/>
-    <w:lsdException w:name="List Table 6 Colorful Accent 1" w:uiPriority="51"/>
-    <w:lsdException w:name="List Table 7 Colorful Accent 1" w:uiPriority="52"/>
-    <w:lsdException w:name="List Table 1 Light Accent 2" w:uiPriority="46"/>
-    <w:lsdException w:name="List Table 2 Accent 2" w:uiPriority="47"/>
-    <w:lsdException w:name="List Table 3 Accent 2" w:uiPriority="48"/>
-    <w:lsdException w:name="List Table 4 Accent 2" w:uiPriority="49"/>
-    <w:lsdException w:name="List Table 5 Dark Accent 2" w:uiPriority="50"/>
-    <w:lsdException w:name="List Table 6 Colorful Accent 2" w:uiPriority="51"/>
-    <w:lsdException w:name="List Table 7 Colorful Accent 2" w:uiPriority="52"/>
-    <w:lsdException w:name="List Table 1 Light Accent 3" w:uiPriority="46"/>
-    <w:lsdException w:name="List Table 2 Accent 3" w:uiPriority="47"/>
-    <w:lsdException w:name="List Table 3 Accent 3" w:uiPriority="48"/>
-    <w:lsdException w:name="List Table 4 Accent 3" w:uiPriority="49"/>
-    <w:lsdException w:name="List Table 5 Dark Accent 3" w:uiPriority="50"/>
-    <w:lsdException w:name="List Table 6 Colorful Accent 3" w:uiPriority="51"/>
-    <w:lsdException w:name="List Table 7 Colorful Accent 3" w:uiPriority="52"/>
-    <w:lsdException w:name="List Table 1 Light Accent 4" w:uiPriority="46"/>
-    <w:lsdException w:name="List Table 2 Accent 4" w:uiPriority="47"/>
-    <w:lsdException w:name="List Table 3 Accent 4" w:uiPriority="48"/>
-    <w:lsdException w:name="List Table 4 Accent 4" w:uiPriority="49"/>
-    <w:lsdException w:name="List Table 5 Dark Accent 4" w:uiPriority="50"/>
-    <w:lsdException w:name="List Table 6 Colorful Accent 4" w:uiPriority="51"/>
-    <w:lsdException w:name="List Table 7 Colorful Accent 4" w:uiPriority="52"/>
-    <w:lsdException w:name="List Table 1 Light Accent 5" w:uiPriority="46"/>
-    <w:lsdException w:name="List Table 2 Accent 5" w:uiPriority="47"/>
-    <w:lsdException w:name="List Table 3 Accent 5" w:uiPriority="48"/>
-    <w:lsdException w:name="List Table 4 Accent 5" w:uiPriority="49"/>
-    <w:lsdException w:name="List Table 5 Dark Accent 5" w:uiPriority="50"/>
-    <w:lsdException w:name="List Table 6 Colorful Accent 5" w:uiPriority="51"/>
-    <w:lsdException w:name="List Table 7 Colorful Accent 5" w:uiPriority="52"/>
-    <w:lsdException w:name="List Table 1 Light Accent 6" w:uiPriority="46"/>
-    <w:lsdException w:name="List Table 2 Accent 6" w:uiPriority="47"/>
-    <w:lsdException w:name="List Table 3 Accent 6" w:uiPriority="48"/>
-    <w:lsdException w:name="List Table 4 Accent 6" w:uiPriority="49"/>
-    <w:lsdException w:name="List Table 5 Dark Accent 6" w:uiPriority="50"/>
-    <w:lsdException w:name="List Table 6 Colorful Accent 6" w:uiPriority="51"/>
-    <w:lsdException w:name="List Table 7 Colorful Accent 6" w:uiPriority="52"/>
+  <w:latentStyles w:defLockedState="0" w:defUIPriority="99" w:defSemiHidden="1" w:defUnhideWhenUsed="1" w:defQFormat="0" w:count="267">
+    <w:lsdException w:name="Normal" w:semiHidden="0" w:uiPriority="0" w:unhideWhenUsed="0" w:qFormat="1"/>
+    <w:lsdException w:name="heading 1" w:semiHidden="0" w:uiPriority="9" w:unhideWhenUsed="0" w:qFormat="1"/>
+    <w:lsdException w:name="heading 2" w:uiPriority="9" w:qFormat="1"/>
+    <w:lsdException w:name="heading 3" w:uiPriority="9" w:qFormat="1"/>
+    <w:lsdException w:name="heading 4" w:uiPriority="0" w:qFormat="1"/>
+    <w:lsdException w:name="heading 5" w:uiPriority="9" w:qFormat="1"/>
+    <w:lsdException w:name="heading 6" w:uiPriority="9" w:qFormat="1"/>
+    <w:lsdException w:name="heading 7" w:uiPriority="9" w:qFormat="1"/>
+    <w:lsdException w:name="heading 8" w:uiPriority="9" w:qFormat="1"/>
+    <w:lsdException w:name="heading 9" w:uiPriority="9" w:qFormat="1"/>
+    <w:lsdException w:name="toc 1" w:uiPriority="39"/>
+    <w:lsdException w:name="toc 2" w:uiPriority="39"/>
+    <w:lsdException w:name="toc 3" w:uiPriority="39"/>
+    <w:lsdException w:name="toc 4" w:uiPriority="39"/>
+    <w:lsdException w:name="toc 5" w:uiPriority="39"/>
+    <w:lsdException w:name="toc 6" w:uiPriority="39"/>
+    <w:lsdException w:name="toc 7" w:uiPriority="39"/>
+    <w:lsdException w:name="toc 8" w:uiPriority="39"/>
+    <w:lsdException w:name="toc 9" w:uiPriority="39"/>
+    <w:lsdException w:name="caption" w:uiPriority="35" w:qFormat="1"/>
+    <w:lsdException w:name="page number" w:uiPriority="0"/>
+    <w:lsdException w:name="Title" w:semiHidden="0" w:uiPriority="10" w:unhideWhenUsed="0" w:qFormat="1"/>
+    <w:lsdException w:name="Default Paragraph Font" w:uiPriority="1"/>
+    <w:lsdException w:name="Subtitle" w:semiHidden="0" w:uiPriority="11" w:unhideWhenUsed="0" w:qFormat="1"/>
+    <w:lsdException w:name="Strong" w:semiHidden="0" w:uiPriority="22" w:unhideWhenUsed="0" w:qFormat="1"/>
+    <w:lsdException w:name="Emphasis" w:semiHidden="0" w:uiPriority="20" w:unhideWhenUsed="0" w:qFormat="1"/>
+    <w:lsdException w:name="Table Grid" w:semiHidden="0" w:uiPriority="39" w:unhideWhenUsed="0"/>
+    <w:lsdException w:name="Placeholder Text" w:unhideWhenUsed="0"/>
+    <w:lsdException w:name="No Spacing" w:semiHidden="0" w:uiPriority="1" w:unhideWhenUsed="0" w:qFormat="1"/>
+    <w:lsdException w:name="Light Shading" w:semiHidden="0" w:uiPriority="60" w:unhideWhenUsed="0"/>
+    <w:lsdException w:name="Light List" w:semiHidden="0" w:uiPriority="61" w:unhideWhenUsed="0"/>
+    <w:lsdException w:name="Light Grid" w:semiHidden="0" w:uiPriority="62" w:unhideWhenUsed="0"/>
+    <w:lsdException w:name="Medium Shading 1" w:semiHidden="0" w:uiPriority="63" w:unhideWhenUsed="0"/>
+    <w:lsdException w:name="Medium Shading 2" w:semiHidden="0" w:uiPriority="64" w:unhideWhenUsed="0"/>
+    <w:lsdException w:name="Medium List 1" w:semiHidden="0" w:uiPriority="65" w:unhideWhenUsed="0"/>
+    <w:lsdException w:name="Medium List 2" w:semiHidden="0" w:uiPriority="66" w:unhideWhenUsed="0"/>
+    <w:lsdException w:name="Medium Grid 1" w:semiHidden="0" w:uiPriority="67" w:unhideWhenUsed="0"/>
+    <w:lsdException w:name="Medium Grid 2" w:semiHidden="0" w:uiPriority="68" w:unhideWhenUsed="0"/>
+    <w:lsdException w:name="Medium Grid 3" w:semiHidden="0" w:uiPriority="69" w:unhideWhenUsed="0"/>
+    <w:lsdException w:name="Dark List" w:semiHidden="0" w:uiPriority="70" w:unhideWhenUsed="0"/>
+    <w:lsdException w:name="Colorful Shading" w:semiHidden="0" w:uiPriority="71" w:unhideWhenUsed="0"/>
+    <w:lsdException w:name="Colorful List" w:semiHidden="0" w:uiPriority="72" w:unhideWhenUsed="0"/>
+    <w:lsdException w:name="Colorful Grid" w:semiHidden="0" w:uiPriority="73" w:unhideWhenUsed="0"/>
+    <w:lsdException w:name="Light Shading Accent 1" w:semiHidden="0" w:uiPriority="60" w:unhideWhenUsed="0"/>
+    <w:lsdException w:name="Light List Accent 1" w:semiHidden="0" w:uiPriority="61" w:unhideWhenUsed="0"/>
+    <w:lsdException w:name="Light Grid Accent 1" w:semiHidden="0" w:uiPriority="62" w:unhideWhenUsed="0"/>
+    <w:lsdException w:name="Medium Shading 1 Accent 1" w:semiHidden="0" w:uiPriority="63" w:unhideWhenUsed="0"/>
+    <w:lsdException w:name="Medium Shading 2 Accent 1" w:semiHidden="0" w:uiPriority="64" w:unhideWhenUsed="0"/>
+    <w:lsdException w:name="Medium List 1 Accent 1" w:semiHidden="0" w:uiPriority="65" w:unhideWhenUsed="0"/>
+    <w:lsdException w:name="Revision" w:unhideWhenUsed="0"/>
+    <w:lsdException w:name="List Paragraph" w:semiHidden="0" w:uiPriority="34" w:unhideWhenUsed="0" w:qFormat="1"/>
+    <w:lsdException w:name="Quote" w:semiHidden="0" w:uiPriority="29" w:unhideWhenUsed="0" w:qFormat="1"/>
+    <w:lsdException w:name="Intense Quote" w:semiHidden="0" w:uiPriority="30" w:unhideWhenUsed="0" w:qFormat="1"/>
+    <w:lsdException w:name="Medium List 2 Accent 1" w:semiHidden="0" w:uiPriority="66" w:unhideWhenUsed="0"/>
+    <w:lsdException w:name="Medium Grid 1 Accent 1" w:semiHidden="0" w:uiPriority="67" w:unhideWhenUsed="0"/>
+    <w:lsdException w:name="Medium Grid 2 Accent 1" w:semiHidden="0" w:uiPriority="68" w:unhideWhenUsed="0"/>
+    <w:lsdException w:name="Medium Grid 3 Accent 1" w:semiHidden="0" w:uiPriority="69" w:unhideWhenUsed="0"/>
+    <w:lsdException w:name="Dark List Accent 1" w:semiHidden="0" w:uiPriority="70" w:unhideWhenUsed="0"/>
+    <w:lsdException w:name="Colorful Shading Accent 1" w:semiHidden="0" w:uiPriority="71" w:unhideWhenUsed="0"/>
+    <w:lsdException w:name="Colorful List Accent 1" w:semiHidden="0" w:uiPriority="72" w:unhideWhenUsed="0"/>
+    <w:lsdException w:name="Colorful Grid Accent 1" w:semiHidden="0" w:uiPriority="73" w:unhideWhenUsed="0"/>
+    <w:lsdException w:name="Light Shading Accent 2" w:semiHidden="0" w:uiPriority="60" w:unhideWhenUsed="0"/>
+    <w:lsdException w:name="Light List Accent 2" w:semiHidden="0" w:uiPriority="61" w:unhideWhenUsed="0"/>
+    <w:lsdException w:name="Light Grid Accent 2" w:semiHidden="0" w:uiPriority="62" w:unhideWhenUsed="0"/>
+    <w:lsdException w:name="Medium Shading 1 Accent 2" w:semiHidden="0" w:uiPriority="63" w:unhideWhenUsed="0"/>
+    <w:lsdException w:name="Medium Shading 2 Accent 2" w:semiHidden="0" w:uiPriority="64" w:unhideWhenUsed="0"/>
+    <w:lsdException w:name="Medium List 1 Accent 2" w:semiHidden="0" w:uiPriority="65" w:unhideWhenUsed="0"/>
+    <w:lsdException w:name="Medium List 2 Accent 2" w:semiHidden="0" w:uiPriority="66" w:unhideWhenUsed="0"/>
+    <w:lsdException w:name="Medium Grid 1 Accent 2" w:semiHidden="0" w:uiPriority="67" w:unhideWhenUsed="0"/>
+    <w:lsdException w:name="Medium Grid 2 Accent 2" w:semiHidden="0" w:uiPriority="68" w:unhideWhenUsed="0"/>
+    <w:lsdException w:name="Medium Grid 3 Accent 2" w:semiHidden="0" w:uiPriority="69" w:unhideWhenUsed="0"/>
+    <w:lsdException w:name="Dark List Accent 2" w:semiHidden="0" w:uiPriority="70" w:unhideWhenUsed="0"/>
+    <w:lsdException w:name="Colorful Shading Accent 2" w:semiHidden="0" w:uiPriority="71" w:unhideWhenUsed="0"/>
+    <w:lsdException w:name="Colorful List Accent 2" w:semiHidden="0" w:uiPriority="72" w:unhideWhenUsed="0"/>
+    <w:lsdException w:name="Colorful Grid Accent 2" w:semiHidden="0" w:uiPriority="73" w:unhideWhenUsed="0"/>
+    <w:lsdException w:name="Light Shading Accent 3" w:semiHidden="0" w:uiPriority="60" w:unhideWhenUsed="0"/>
+    <w:lsdException w:name="Light List Accent 3" w:semiHidden="0" w:uiPriority="61" w:unhideWhenUsed="0"/>
+    <w:lsdException w:name="Light Grid Accent 3" w:semiHidden="0" w:uiPriority="62" w:unhideWhenUsed="0"/>
+    <w:lsdException w:name="Medium Shading 1 Accent 3" w:semiHidden="0" w:uiPriority="63" w:unhideWhenUsed="0"/>
+    <w:lsdException w:name="Medium Shading 2 Accent 3" w:semiHidden="0" w:uiPriority="64" w:unhideWhenUsed="0"/>
+    <w:lsdException w:name="Medium List 1 Accent 3" w:semiHidden="0" w:uiPriority="65" w:unhideWhenUsed="0"/>
+    <w:lsdException w:name="Medium List 2 Accent 3" w:semiHidden="0" w:uiPriority="66" w:unhideWhenUsed="0"/>
+    <w:lsdException w:name="Medium Grid 1 Accent 3" w:semiHidden="0" w:uiPriority="67" w:unhideWhenUsed="0"/>
+    <w:lsdException w:name="Medium Grid 2 Accent 3" w:semiHidden="0" w:uiPriority="68" w:unhideWhenUsed="0"/>
+    <w:lsdException w:name="Medium Grid 3 Accent 3" w:semiHidden="0" w:uiPriority="69" w:unhideWhenUsed="0"/>
+    <w:lsdException w:name="Dark List Accent 3" w:semiHidden="0" w:uiPriority="70" w:unhideWhenUsed="0"/>
+    <w:lsdException w:name="Colorful Shading Accent 3" w:semiHidden="0" w:uiPriority="71" w:unhideWhenUsed="0"/>
+    <w:lsdException w:name="Colorful List Accent 3" w:semiHidden="0" w:uiPriority="72" w:unhideWhenUsed="0"/>
+    <w:lsdException w:name="Colorful Grid Accent 3" w:semiHidden="0" w:uiPriority="73" w:unhideWhenUsed="0"/>
+    <w:lsdException w:name="Light Shading Accent 4" w:semiHidden="0" w:uiPriority="60" w:unhideWhenUsed="0"/>
+    <w:lsdException w:name="Light List Accent 4" w:semiHidden="0" w:uiPriority="61" w:unhideWhenUsed="0"/>
+    <w:lsdException w:name="Light Grid Accent 4" w:semiHidden="0" w:uiPriority="62" w:unhideWhenUsed="0"/>
+    <w:lsdException w:name="Medium Shading 1 Accent 4" w:semiHidden="0" w:uiPriority="63" w:unhideWhenUsed="0"/>
+    <w:lsdException w:name="Medium Shading 2 Accent 4" w:semiHidden="0" w:uiPriority="64" w:unhideWhenUsed="0"/>
+    <w:lsdException w:name="Medium List 1 Accent 4" w:semiHidden="0" w:uiPriority="65" w:unhideWhenUsed="0"/>
+    <w:lsdException w:name="Medium List 2 Accent 4" w:semiHidden="0" w:uiPriority="66" w:unhideWhenUsed="0"/>
+    <w:lsdException w:name="Medium Grid 1 Accent 4" w:semiHidden="0" w:uiPriority="67" w:unhideWhenUsed="0"/>
+    <w:lsdException w:name="Medium Grid 2 Accent 4" w:semiHidden="0" w:uiPriority="68" w:unhideWhenUsed="0"/>
+    <w:lsdException w:name="Medium Grid 3 Accent 4" w:semiHidden="0" w:uiPriority="69" w:unhideWhenUsed="0"/>
+    <w:lsdException w:name="Dark List Accent 4" w:semiHidden="0" w:uiPriority="70" w:unhideWhenUsed="0"/>
+    <w:lsdException w:name="Colorful Shading Accent 4" w:semiHidden="0" w:uiPriority="71" w:unhideWhenUsed="0"/>
+    <w:lsdException w:name="Colorful List Accent 4" w:semiHidden="0" w:uiPriority="72" w:unhideWhenUsed="0"/>
+    <w:lsdException w:name="Colorful Grid Accent 4" w:semiHidden="0" w:uiPriority="73" w:unhideWhenUsed="0"/>
+    <w:lsdException w:name="Light Shading Accent 5" w:semiHidden="0" w:uiPriority="60" w:unhideWhenUsed="0"/>
+    <w:lsdException w:name="Light List Accent 5" w:semiHidden="0" w:uiPriority="61" w:unhideWhenUsed="0"/>
+    <w:lsdException w:name="Light Grid Accent 5" w:semiHidden="0" w:uiPriority="62" w:unhideWhenUsed="0"/>
+    <w:lsdException w:name="Medium Shading 1 Accent 5" w:semiHidden="0" w:uiPriority="63" w:unhideWhenUsed="0"/>
+    <w:lsdException w:name="Medium Shading 2 Accent 5" w:semiHidden="0" w:uiPriority="64" w:unhideWhenUsed="0"/>
+    <w:lsdException w:name="Medium List 1 Accent 5" w:semiHidden="0" w:uiPriority="65" w:unhideWhenUsed="0"/>
+    <w:lsdException w:name="Medium List 2 Accent 5" w:semiHidden="0" w:uiPriority="66" w:unhideWhenUsed="0"/>
+    <w:lsdException w:name="Medium Grid 1 Accent 5" w:semiHidden="0" w:uiPriority="67" w:unhideWhenUsed="0"/>
+    <w:lsdException w:name="Medium Grid 2 Accent 5" w:semiHidden="0" w:uiPriority="68" w:unhideWhenUsed="0"/>
+    <w:lsdException w:name="Medium Grid 3 Accent 5" w:semiHidden="0" w:uiPriority="69" w:unhideWhenUsed="0"/>
+    <w:lsdException w:name="Dark List Accent 5" w:semiHidden="0" w:uiPriority="70" w:unhideWhenUsed="0"/>
+    <w:lsdException w:name="Colorful Shading Accent 5" w:semiHidden="0" w:uiPriority="71" w:unhideWhenUsed="0"/>
+    <w:lsdException w:name="Colorful List Accent 5" w:semiHidden="0" w:uiPriority="72" w:unhideWhenUsed="0"/>
+    <w:lsdException w:name="Colorful Grid Accent 5" w:semiHidden="0" w:uiPriority="73" w:unhideWhenUsed="0"/>
+    <w:lsdException w:name="Light Shading Accent 6" w:semiHidden="0" w:uiPriority="60" w:unhideWhenUsed="0"/>
+    <w:lsdException w:name="Light List Accent 6" w:semiHidden="0" w:uiPriority="61" w:unhideWhenUsed="0"/>
+    <w:lsdException w:name="Light Grid Accent 6" w:semiHidden="0" w:uiPriority="62" w:unhideWhenUsed="0"/>
+    <w:lsdException w:name="Medium Shading 1 Accent 6" w:semiHidden="0" w:uiPriority="63" w:unhideWhenUsed="0"/>
+    <w:lsdException w:name="Medium Shading 2 Accent 6" w:semiHidden="0" w:uiPriority="64" w:unhideWhenUsed="0"/>
+    <w:lsdException w:name="Medium List 1 Accent 6" w:semiHidden="0" w:uiPriority="65" w:unhideWhenUsed="0"/>
+    <w:lsdException w:name="Medium List 2 Accent 6" w:semiHidden="0" w:uiPriority="66" w:unhideWhenUsed="0"/>
+    <w:lsdException w:name="Medium Grid 1 Accent 6" w:semiHidden="0" w:uiPriority="67" w:unhideWhenUsed="0"/>
+    <w:lsdException w:name="Medium Grid 2 Accent 6" w:semiHidden="0" w:uiPriority="68" w:unhideWhenUsed="0"/>
+    <w:lsdException w:name="Medium Grid 3 Accent 6" w:semiHidden="0" w:uiPriority="69" w:unhideWhenUsed="0"/>
+    <w:lsdException w:name="Dark List Accent 6" w:semiHidden="0" w:uiPriority="70" w:unhideWhenUsed="0"/>
+    <w:lsdException w:name="Colorful Shading Accent 6" w:semiHidden="0" w:uiPriority="71" w:unhideWhenUsed="0"/>
+    <w:lsdException w:name="Colorful List Accent 6" w:semiHidden="0" w:uiPriority="72" w:unhideWhenUsed="0"/>
+    <w:lsdException w:name="Colorful Grid Accent 6" w:semiHidden="0" w:uiPriority="73" w:unhideWhenUsed="0"/>
+    <w:lsdException w:name="Subtle Emphasis" w:semiHidden="0" w:uiPriority="19" w:unhideWhenUsed="0" w:qFormat="1"/>
+    <w:lsdException w:name="Intense Emphasis" w:semiHidden="0" w:uiPriority="21" w:unhideWhenUsed="0" w:qFormat="1"/>
+    <w:lsdException w:name="Subtle Reference" w:semiHidden="0" w:uiPriority="31" w:unhideWhenUsed="0" w:qFormat="1"/>
+    <w:lsdException w:name="Intense Reference" w:semiHidden="0" w:uiPriority="32" w:unhideWhenUsed="0" w:qFormat="1"/>
+    <w:lsdException w:name="Book Title" w:semiHidden="0" w:uiPriority="33" w:unhideWhenUsed="0" w:qFormat="1"/>
+    <w:lsdException w:name="Bibliography" w:uiPriority="37"/>
+    <w:lsdException w:name="TOC Heading" w:uiPriority="39" w:qFormat="1"/>
   </w:latentStyles>
   <w:style w:type="paragraph" w:default="1" w:styleId="Normal">
     <w:name w:val="Normal"/>
+    <w:rsid w:val="0013609E"/>
   </w:style>
   <w:style w:type="paragraph" w:styleId="Heading1">
     <w:name w:val="heading 1"/>
     <w:basedOn w:val="Normal"/>
     <w:next w:val="Normal"/>
+    <w:rsid w:val="0013609E"/>
     <w:pPr>
       <w:keepNext/>
       <w:spacing w:before="120" w:after="60"/>
@@ -12873,6 +11720,7 @@
     <w:name w:val="heading 2"/>
     <w:basedOn w:val="Normal"/>
     <w:next w:val="Normal"/>
+    <w:rsid w:val="0013609E"/>
     <w:pPr>
       <w:keepNext/>
       <w:spacing w:before="120" w:after="60"/>
@@ -12888,6 +11736,7 @@
     <w:name w:val="heading 3"/>
     <w:basedOn w:val="Normal"/>
     <w:next w:val="Normal"/>
+    <w:rsid w:val="0013609E"/>
     <w:pPr>
       <w:keepNext/>
       <w:spacing w:before="120" w:after="60"/>
@@ -12903,6 +11752,7 @@
     <w:name w:val="heading 4"/>
     <w:basedOn w:val="Normal"/>
     <w:next w:val="Normal"/>
+    <w:rsid w:val="0013609E"/>
     <w:pPr>
       <w:keepNext/>
       <w:spacing w:before="120" w:after="60"/>
@@ -12917,6 +11767,7 @@
     <w:name w:val="heading 5"/>
     <w:basedOn w:val="Normal"/>
     <w:next w:val="Normal"/>
+    <w:rsid w:val="0013609E"/>
     <w:pPr>
       <w:spacing w:before="240" w:after="60"/>
       <w:outlineLvl w:val="4"/>
@@ -12930,6 +11781,7 @@
     <w:name w:val="heading 6"/>
     <w:basedOn w:val="Normal"/>
     <w:next w:val="Normal"/>
+    <w:rsid w:val="0013609E"/>
     <w:pPr>
       <w:spacing w:before="240" w:after="60"/>
       <w:outlineLvl w:val="5"/>
@@ -12951,6 +11803,7 @@
     <w:uiPriority w:val="99"/>
     <w:semiHidden/>
     <w:unhideWhenUsed/>
+    <w:qFormat/>
     <w:tblPr>
       <w:tblInd w:w="0" w:type="dxa"/>
       <w:tblCellMar>
@@ -12971,6 +11824,7 @@
     <w:name w:val="Title"/>
     <w:basedOn w:val="Normal"/>
     <w:next w:val="Normal"/>
+    <w:rsid w:val="0013609E"/>
     <w:pPr>
       <w:jc w:val="center"/>
     </w:pPr>
@@ -12985,6 +11839,7 @@
     <w:name w:val="Subtitle"/>
     <w:basedOn w:val="Normal"/>
     <w:next w:val="Normal"/>
+    <w:rsid w:val="0013609E"/>
     <w:pPr>
       <w:spacing w:after="60"/>
       <w:jc w:val="center"/>
@@ -12998,9 +11853,17 @@
   </w:style>
   <w:style w:type="table" w:customStyle="1" w:styleId="a">
     <w:basedOn w:val="TableNormal"/>
+    <w:rsid w:val="0013609E"/>
     <w:tblPr>
       <w:tblStyleRowBandSize w:val="1"/>
       <w:tblStyleColBandSize w:val="1"/>
+      <w:tblInd w:w="0" w:type="dxa"/>
+      <w:tblCellMar>
+        <w:top w:w="0" w:type="dxa"/>
+        <w:left w:w="108" w:type="dxa"/>
+        <w:bottom w:w="0" w:type="dxa"/>
+        <w:right w:w="108" w:type="dxa"/>
+      </w:tblCellMar>
     </w:tblPr>
   </w:style>
   <w:style w:type="paragraph" w:styleId="Header">
@@ -13050,6 +11913,33 @@
     <w:basedOn w:val="DefaultParagraphFont"/>
     <w:rsid w:val="00BD07A0"/>
   </w:style>
+  <w:style w:type="paragraph" w:styleId="BalloonText">
+    <w:name w:val="Balloon Text"/>
+    <w:basedOn w:val="Normal"/>
+    <w:link w:val="BalloonTextChar"/>
+    <w:uiPriority w:val="99"/>
+    <w:semiHidden/>
+    <w:unhideWhenUsed/>
+    <w:rsid w:val="00B1087F"/>
+    <w:rPr>
+      <w:rFonts w:ascii="Tahoma" w:hAnsi="Tahoma" w:cs="Tahoma"/>
+      <w:sz w:val="16"/>
+      <w:szCs w:val="16"/>
+    </w:rPr>
+  </w:style>
+  <w:style w:type="character" w:customStyle="1" w:styleId="BalloonTextChar">
+    <w:name w:val="Balloon Text Char"/>
+    <w:basedOn w:val="DefaultParagraphFont"/>
+    <w:link w:val="BalloonText"/>
+    <w:uiPriority w:val="99"/>
+    <w:semiHidden/>
+    <w:rsid w:val="00B1087F"/>
+    <w:rPr>
+      <w:rFonts w:ascii="Tahoma" w:hAnsi="Tahoma" w:cs="Tahoma"/>
+      <w:sz w:val="16"/>
+      <w:szCs w:val="16"/>
+    </w:rPr>
+  </w:style>
 </w:styles>
 </file>
 
@@ -13096,7 +11986,7 @@
     </a:clrScheme>
     <a:fontScheme name="Office">
       <a:majorFont>
-        <a:latin typeface="Calibri Light" panose="020F0302020204030204"/>
+        <a:latin typeface="Calibri Light"/>
         <a:ea typeface=""/>
         <a:cs typeface=""/>
         <a:font script="Jpan" typeface="ＭＳ ゴシック"/>
@@ -13131,7 +12021,7 @@
         <a:font script="Geor" typeface="Sylfaen"/>
       </a:majorFont>
       <a:minorFont>
-        <a:latin typeface="Calibri" panose="020F0502020204030204"/>
+        <a:latin typeface="Calibri"/>
         <a:ea typeface=""/>
         <a:cs typeface=""/>
         <a:font script="Jpan" typeface="ＭＳ 明朝"/>
@@ -13308,7 +12198,7 @@
   <a:extraClrSchemeLst/>
   <a:extLst>
     <a:ext uri="{05A4C25C-085E-4340-85A3-A5531E510DB2}">
-      <thm15:themeFamily xmlns:thm15="http://schemas.microsoft.com/office/thememl/2012/main" name="Office Theme" id="{62F939B6-93AF-4DB8-9C6B-D6C7DFDC589F}" vid="{4A3C46E8-61CC-4603-A589-7422A47A8E4A}"/>
+      <thm15:themeFamily xmlns:thm15="http://schemas.microsoft.com/office/thememl/2012/main" xmlns="" name="Office Theme" id="{62F939B6-93AF-4DB8-9C6B-D6C7DFDC589F}" vid="{4A3C46E8-61CC-4603-A589-7422A47A8E4A}"/>
     </a:ext>
   </a:extLst>
 </a:theme>

</xml_diff>

<commit_message>
Minimalna izmena specifikacije zahteva
</commit_message>
<xml_diff>
--- a/Dokumentacija/SWE_04_Specifikacija_zahteva.docx
+++ b/Dokumentacija/SWE_04_Specifikacija_zahteva.docx
@@ -125,7 +125,7 @@
           <w:sz w:val="28"/>
           <w:szCs w:val="28"/>
         </w:rPr>
-        <w:t>Verzija 1.0</w:t>
+        <w:t>Verzija 1.1</w:t>
       </w:r>
     </w:p>
     <w:p>
@@ -394,7 +394,7 @@
               <w:spacing w:after="120"/>
             </w:pPr>
             <w:r>
-              <w:t>Stefan Stanković, 15388</w:t>
+              <w:t>Stefan Stanković, 15382</w:t>
             </w:r>
           </w:p>
           <w:p>
@@ -418,6 +418,9 @@
               <w:keepLines/>
               <w:spacing w:after="120"/>
             </w:pPr>
+            <w:r>
+              <w:t>12.05.2017</w:t>
+            </w:r>
           </w:p>
         </w:tc>
         <w:tc>
@@ -429,6 +432,9 @@
               <w:keepLines/>
               <w:spacing w:after="120"/>
             </w:pPr>
+            <w:r>
+              <w:t>1.1</w:t>
+            </w:r>
           </w:p>
         </w:tc>
         <w:tc>
@@ -440,6 +446,9 @@
               <w:keepLines/>
               <w:spacing w:after="120"/>
             </w:pPr>
+            <w:r>
+              <w:t>Dopunjena verzija</w:t>
+            </w:r>
           </w:p>
         </w:tc>
         <w:tc>
@@ -451,6 +460,9 @@
               <w:keepLines/>
               <w:spacing w:after="120"/>
             </w:pPr>
+            <w:r>
+              <w:t>Stefan Stanković, 15382</w:t>
+            </w:r>
           </w:p>
         </w:tc>
       </w:tr>
@@ -506,6 +518,8 @@
       <w:r>
         <w:br w:type="page"/>
       </w:r>
+      <w:bookmarkStart w:id="5" w:name="_GoBack"/>
+      <w:bookmarkEnd w:id="5"/>
     </w:p>
     <w:p>
       <w:pPr>
@@ -525,7 +539,6 @@
           <w:docPartUnique/>
         </w:docPartObj>
       </w:sdtPr>
-      <w:sdtEndPr/>
       <w:sdtContent>
         <w:p>
           <w:pPr>
@@ -593,10 +606,7 @@
           </w:r>
           <w:r>
             <w:rPr>
-              <w:b/>
-              <w:noProof/>
-              <w:sz w:val="24"/>
-              <w:szCs w:val="24"/>
+              <w:noProof/>
             </w:rPr>
             <w:t>5</w:t>
           </w:r>
@@ -664,10 +674,7 @@
           </w:r>
           <w:r>
             <w:rPr>
-              <w:b/>
-              <w:noProof/>
-              <w:sz w:val="24"/>
-              <w:szCs w:val="24"/>
+              <w:noProof/>
             </w:rPr>
             <w:t>5</w:t>
           </w:r>
@@ -735,10 +742,7 @@
           </w:r>
           <w:r>
             <w:rPr>
-              <w:b/>
-              <w:noProof/>
-              <w:sz w:val="24"/>
-              <w:szCs w:val="24"/>
+              <w:noProof/>
             </w:rPr>
             <w:t>5</w:t>
           </w:r>
@@ -806,10 +810,7 @@
           </w:r>
           <w:r>
             <w:rPr>
-              <w:b/>
-              <w:noProof/>
-              <w:sz w:val="24"/>
-              <w:szCs w:val="24"/>
+              <w:noProof/>
             </w:rPr>
             <w:t>5</w:t>
           </w:r>
@@ -877,10 +878,7 @@
           </w:r>
           <w:r>
             <w:rPr>
-              <w:b/>
-              <w:noProof/>
-              <w:sz w:val="24"/>
-              <w:szCs w:val="24"/>
+              <w:noProof/>
             </w:rPr>
             <w:t>9</w:t>
           </w:r>
@@ -948,8 +946,6 @@
           <w:r>
             <w:rPr>
               <w:noProof/>
-              <w:sz w:val="24"/>
-              <w:szCs w:val="24"/>
             </w:rPr>
             <w:t>9</w:t>
           </w:r>
@@ -1017,8 +1013,6 @@
           <w:r>
             <w:rPr>
               <w:noProof/>
-              <w:sz w:val="24"/>
-              <w:szCs w:val="24"/>
             </w:rPr>
             <w:t>9</w:t>
           </w:r>
@@ -1086,8 +1080,6 @@
           <w:r>
             <w:rPr>
               <w:noProof/>
-              <w:sz w:val="24"/>
-              <w:szCs w:val="24"/>
             </w:rPr>
             <w:t>9</w:t>
           </w:r>
@@ -1155,8 +1147,6 @@
           <w:r>
             <w:rPr>
               <w:noProof/>
-              <w:sz w:val="24"/>
-              <w:szCs w:val="24"/>
             </w:rPr>
             <w:t>9</w:t>
           </w:r>
@@ -1224,8 +1214,6 @@
           <w:r>
             <w:rPr>
               <w:noProof/>
-              <w:sz w:val="24"/>
-              <w:szCs w:val="24"/>
             </w:rPr>
             <w:t>9</w:t>
           </w:r>
@@ -1293,10 +1281,7 @@
           </w:r>
           <w:r>
             <w:rPr>
-              <w:b/>
-              <w:noProof/>
-              <w:sz w:val="24"/>
-              <w:szCs w:val="24"/>
+              <w:noProof/>
             </w:rPr>
             <w:t>9</w:t>
           </w:r>
@@ -1364,8 +1349,6 @@
           <w:r>
             <w:rPr>
               <w:noProof/>
-              <w:sz w:val="24"/>
-              <w:szCs w:val="24"/>
             </w:rPr>
             <w:t>9</w:t>
           </w:r>
@@ -1433,8 +1416,6 @@
           <w:r>
             <w:rPr>
               <w:noProof/>
-              <w:sz w:val="24"/>
-              <w:szCs w:val="24"/>
             </w:rPr>
             <w:t>10</w:t>
           </w:r>
@@ -1502,8 +1483,6 @@
           <w:r>
             <w:rPr>
               <w:noProof/>
-              <w:sz w:val="24"/>
-              <w:szCs w:val="24"/>
             </w:rPr>
             <w:t>10</w:t>
           </w:r>
@@ -1571,10 +1550,8 @@
           <w:r>
             <w:rPr>
               <w:noProof/>
-              <w:sz w:val="24"/>
-              <w:szCs w:val="24"/>
-            </w:rPr>
-            <w:t>11</w:t>
+            </w:rPr>
+            <w:t>10</w:t>
           </w:r>
           <w:r>
             <w:rPr>
@@ -1640,8 +1617,6 @@
           <w:r>
             <w:rPr>
               <w:noProof/>
-              <w:sz w:val="24"/>
-              <w:szCs w:val="24"/>
             </w:rPr>
             <w:t>11</w:t>
           </w:r>
@@ -1709,8 +1684,6 @@
           <w:r>
             <w:rPr>
               <w:noProof/>
-              <w:sz w:val="24"/>
-              <w:szCs w:val="24"/>
             </w:rPr>
             <w:t>11</w:t>
           </w:r>
@@ -1778,8 +1751,6 @@
           <w:r>
             <w:rPr>
               <w:noProof/>
-              <w:sz w:val="24"/>
-              <w:szCs w:val="24"/>
             </w:rPr>
             <w:t>13</w:t>
           </w:r>
@@ -1847,10 +1818,8 @@
           <w:r>
             <w:rPr>
               <w:noProof/>
-              <w:sz w:val="24"/>
-              <w:szCs w:val="24"/>
-            </w:rPr>
-            <w:t>14</w:t>
+            </w:rPr>
+            <w:t>13</w:t>
           </w:r>
           <w:r>
             <w:rPr>
@@ -1916,10 +1885,8 @@
           <w:r>
             <w:rPr>
               <w:noProof/>
-              <w:sz w:val="24"/>
-              <w:szCs w:val="24"/>
-            </w:rPr>
-            <w:t>14</w:t>
+            </w:rPr>
+            <w:t>13</w:t>
           </w:r>
           <w:r>
             <w:rPr>
@@ -1985,10 +1952,8 @@
           <w:r>
             <w:rPr>
               <w:noProof/>
-              <w:sz w:val="24"/>
-              <w:szCs w:val="24"/>
-            </w:rPr>
-            <w:t>15</w:t>
+            </w:rPr>
+            <w:t>14</w:t>
           </w:r>
           <w:r>
             <w:rPr>
@@ -2054,10 +2019,8 @@
           <w:r>
             <w:rPr>
               <w:noProof/>
-              <w:sz w:val="24"/>
-              <w:szCs w:val="24"/>
-            </w:rPr>
-            <w:t>16</w:t>
+            </w:rPr>
+            <w:t>15</w:t>
           </w:r>
           <w:r>
             <w:rPr>
@@ -2123,10 +2086,8 @@
           <w:r>
             <w:rPr>
               <w:noProof/>
-              <w:sz w:val="24"/>
-              <w:szCs w:val="24"/>
-            </w:rPr>
-            <w:t>16</w:t>
+            </w:rPr>
+            <w:t>15</w:t>
           </w:r>
           <w:r>
             <w:rPr>
@@ -2192,10 +2153,8 @@
           <w:r>
             <w:rPr>
               <w:noProof/>
-              <w:sz w:val="24"/>
-              <w:szCs w:val="24"/>
-            </w:rPr>
-            <w:t>17</w:t>
+            </w:rPr>
+            <w:t>16</w:t>
           </w:r>
           <w:r>
             <w:rPr>
@@ -2261,10 +2220,8 @@
           <w:r>
             <w:rPr>
               <w:noProof/>
-              <w:sz w:val="24"/>
-              <w:szCs w:val="24"/>
-            </w:rPr>
-            <w:t>18</w:t>
+            </w:rPr>
+            <w:t>17</w:t>
           </w:r>
           <w:r>
             <w:rPr>
@@ -2330,10 +2287,8 @@
           <w:r>
             <w:rPr>
               <w:noProof/>
-              <w:sz w:val="24"/>
-              <w:szCs w:val="24"/>
-            </w:rPr>
-            <w:t>19</w:t>
+            </w:rPr>
+            <w:t>18</w:t>
           </w:r>
           <w:r>
             <w:rPr>
@@ -2399,10 +2354,8 @@
           <w:r>
             <w:rPr>
               <w:noProof/>
-              <w:sz w:val="24"/>
-              <w:szCs w:val="24"/>
-            </w:rPr>
-            <w:t>19</w:t>
+            </w:rPr>
+            <w:t>18</w:t>
           </w:r>
           <w:r>
             <w:rPr>
@@ -2468,10 +2421,8 @@
           <w:r>
             <w:rPr>
               <w:noProof/>
-              <w:sz w:val="24"/>
-              <w:szCs w:val="24"/>
-            </w:rPr>
-            <w:t>20</w:t>
+            </w:rPr>
+            <w:t>19</w:t>
           </w:r>
           <w:r>
             <w:rPr>
@@ -2537,10 +2488,8 @@
           <w:r>
             <w:rPr>
               <w:noProof/>
-              <w:sz w:val="24"/>
-              <w:szCs w:val="24"/>
-            </w:rPr>
-            <w:t>20</w:t>
+            </w:rPr>
+            <w:t>19</w:t>
           </w:r>
           <w:r>
             <w:rPr>
@@ -2606,12 +2555,9 @@
           </w:r>
           <w:r>
             <w:rPr>
-              <w:b/>
-              <w:noProof/>
-              <w:sz w:val="24"/>
-              <w:szCs w:val="24"/>
-            </w:rPr>
-            <w:t>25</w:t>
+              <w:noProof/>
+            </w:rPr>
+            <w:t>23</w:t>
           </w:r>
           <w:r>
             <w:rPr>
@@ -2677,10 +2623,8 @@
           <w:r>
             <w:rPr>
               <w:noProof/>
-              <w:sz w:val="24"/>
-              <w:szCs w:val="24"/>
-            </w:rPr>
-            <w:t>25</w:t>
+            </w:rPr>
+            <w:t>23</w:t>
           </w:r>
           <w:r>
             <w:rPr>
@@ -2746,10 +2690,8 @@
           <w:r>
             <w:rPr>
               <w:noProof/>
-              <w:sz w:val="24"/>
-              <w:szCs w:val="24"/>
-            </w:rPr>
-            <w:t>25</w:t>
+            </w:rPr>
+            <w:t>23</w:t>
           </w:r>
           <w:r>
             <w:rPr>
@@ -2815,10 +2757,8 @@
           <w:r>
             <w:rPr>
               <w:noProof/>
-              <w:sz w:val="24"/>
-              <w:szCs w:val="24"/>
-            </w:rPr>
-            <w:t>25</w:t>
+            </w:rPr>
+            <w:t>23</w:t>
           </w:r>
           <w:r>
             <w:rPr>
@@ -2884,10 +2824,8 @@
           <w:r>
             <w:rPr>
               <w:noProof/>
-              <w:sz w:val="24"/>
-              <w:szCs w:val="24"/>
-            </w:rPr>
-            <w:t>25</w:t>
+            </w:rPr>
+            <w:t>23</w:t>
           </w:r>
           <w:r>
             <w:rPr>
@@ -2953,10 +2891,8 @@
           <w:r>
             <w:rPr>
               <w:noProof/>
-              <w:sz w:val="24"/>
-              <w:szCs w:val="24"/>
-            </w:rPr>
-            <w:t>26</w:t>
+            </w:rPr>
+            <w:t>24</w:t>
           </w:r>
           <w:r>
             <w:rPr>
@@ -3021,10 +2957,8 @@
           <w:r>
             <w:rPr>
               <w:noProof/>
-              <w:sz w:val="24"/>
-              <w:szCs w:val="24"/>
-            </w:rPr>
-            <w:t>26</w:t>
+            </w:rPr>
+            <w:t>24</w:t>
           </w:r>
           <w:r>
             <w:rPr>
@@ -3050,8 +2984,8 @@
           <w:tab w:val="left" w:pos="540"/>
         </w:tabs>
       </w:pPr>
-      <w:bookmarkStart w:id="5" w:name="_gjdgxs" w:colFirst="0" w:colLast="0"/>
-      <w:bookmarkEnd w:id="5"/>
+      <w:bookmarkStart w:id="6" w:name="_gjdgxs" w:colFirst="0" w:colLast="0"/>
+      <w:bookmarkEnd w:id="6"/>
       <w:r>
         <w:lastRenderedPageBreak/>
         <w:t>Specifikacija zahteva</w:t>
@@ -3067,8 +3001,8 @@
         </w:numPr>
         <w:ind w:hanging="720"/>
       </w:pPr>
-      <w:bookmarkStart w:id="6" w:name="_sm631qt1ary3" w:colFirst="0" w:colLast="0"/>
-      <w:bookmarkEnd w:id="6"/>
+      <w:bookmarkStart w:id="7" w:name="_sm631qt1ary3" w:colFirst="0" w:colLast="0"/>
+      <w:bookmarkEnd w:id="7"/>
       <w:r>
         <w:t>Cilj dokumenta</w:t>
       </w:r>
@@ -3079,8 +3013,8 @@
         <w:spacing w:after="120"/>
         <w:ind w:left="720"/>
       </w:pPr>
-      <w:bookmarkStart w:id="7" w:name="_30j0zll" w:colFirst="0" w:colLast="0"/>
-      <w:bookmarkEnd w:id="7"/>
+      <w:bookmarkStart w:id="8" w:name="_30j0zll" w:colFirst="0" w:colLast="0"/>
+      <w:bookmarkEnd w:id="8"/>
       <w:r>
         <w:t>Cilj ovog dokumenta je specifikacija zahteva u pogledu detaljnog opisa slučajeva korišćenja Mensarium sistema.</w:t>
       </w:r>
@@ -3094,8 +3028,8 @@
         </w:numPr>
         <w:ind w:hanging="720"/>
       </w:pPr>
-      <w:bookmarkStart w:id="8" w:name="_ca50dwk86hps" w:colFirst="0" w:colLast="0"/>
-      <w:bookmarkEnd w:id="8"/>
+      <w:bookmarkStart w:id="9" w:name="_ca50dwk86hps" w:colFirst="0" w:colLast="0"/>
+      <w:bookmarkEnd w:id="9"/>
       <w:r>
         <w:t>Opseg dokumenta</w:t>
       </w:r>
@@ -3106,8 +3040,8 @@
         <w:spacing w:after="120"/>
         <w:ind w:left="720"/>
       </w:pPr>
-      <w:bookmarkStart w:id="9" w:name="_1fob9te" w:colFirst="0" w:colLast="0"/>
-      <w:bookmarkEnd w:id="9"/>
+      <w:bookmarkStart w:id="10" w:name="_1fob9te" w:colFirst="0" w:colLast="0"/>
+      <w:bookmarkEnd w:id="10"/>
       <w:r>
         <w:t xml:space="preserve">Dokument se odnosi </w:t>
       </w:r>
@@ -3129,8 +3063,8 @@
         </w:numPr>
         <w:ind w:hanging="720"/>
       </w:pPr>
-      <w:bookmarkStart w:id="10" w:name="_t3el7yeknon3" w:colFirst="0" w:colLast="0"/>
-      <w:bookmarkEnd w:id="10"/>
+      <w:bookmarkStart w:id="11" w:name="_t3el7yeknon3" w:colFirst="0" w:colLast="0"/>
+      <w:bookmarkEnd w:id="11"/>
       <w:r>
         <w:t>Reference</w:t>
       </w:r>
@@ -3205,8 +3139,8 @@
         <w:spacing w:after="120"/>
         <w:ind w:left="1440" w:hanging="360"/>
       </w:pPr>
-      <w:bookmarkStart w:id="11" w:name="_3znysh7" w:colFirst="0" w:colLast="0"/>
-      <w:bookmarkEnd w:id="11"/>
+      <w:bookmarkStart w:id="12" w:name="_3znysh7" w:colFirst="0" w:colLast="0"/>
+      <w:bookmarkEnd w:id="12"/>
       <w:r>
         <w:t>Mensarium – Vizija sistema, V1.1, 2017, InnoStorm.</w:t>
       </w:r>
@@ -3220,8 +3154,8 @@
         </w:numPr>
         <w:ind w:hanging="720"/>
       </w:pPr>
-      <w:bookmarkStart w:id="12" w:name="_siib6lanhz61" w:colFirst="0" w:colLast="0"/>
-      <w:bookmarkEnd w:id="12"/>
+      <w:bookmarkStart w:id="13" w:name="_siib6lanhz61" w:colFirst="0" w:colLast="0"/>
+      <w:bookmarkEnd w:id="13"/>
       <w:r>
         <w:t>Pregled slučajeva korišćenja</w:t>
       </w:r>
@@ -3558,8 +3492,8 @@
         <w:ind w:left="720"/>
         <w:jc w:val="center"/>
       </w:pPr>
-      <w:bookmarkStart w:id="13" w:name="_ueqzdmnkq1ga" w:colFirst="0" w:colLast="0"/>
-      <w:bookmarkEnd w:id="13"/>
+      <w:bookmarkStart w:id="14" w:name="_ueqzdmnkq1ga" w:colFirst="0" w:colLast="0"/>
+      <w:bookmarkEnd w:id="14"/>
       <w:r>
         <w:rPr>
           <w:noProof/>
@@ -3704,8 +3638,8 @@
         </w:numPr>
         <w:ind w:hanging="720"/>
       </w:pPr>
-      <w:bookmarkStart w:id="14" w:name="_xkk7yrbm7fk0" w:colFirst="0" w:colLast="0"/>
-      <w:bookmarkEnd w:id="14"/>
+      <w:bookmarkStart w:id="15" w:name="_xkk7yrbm7fk0" w:colFirst="0" w:colLast="0"/>
+      <w:bookmarkEnd w:id="15"/>
       <w:r>
         <w:lastRenderedPageBreak/>
         <w:t>Profili korisnika</w:t>
@@ -3717,8 +3651,8 @@
         <w:spacing w:after="120"/>
         <w:ind w:left="720"/>
       </w:pPr>
-      <w:bookmarkStart w:id="15" w:name="_tyjcwt" w:colFirst="0" w:colLast="0"/>
-      <w:bookmarkEnd w:id="15"/>
+      <w:bookmarkStart w:id="16" w:name="_tyjcwt" w:colFirst="0" w:colLast="0"/>
+      <w:bookmarkEnd w:id="16"/>
       <w:r>
         <w:t>Identifikovani su sledeći profili korisnika sistema Mensarium:</w:t>
       </w:r>
@@ -3732,8 +3666,8 @@
         </w:numPr>
         <w:ind w:hanging="720"/>
       </w:pPr>
-      <w:bookmarkStart w:id="16" w:name="_iqgad916glzz" w:colFirst="0" w:colLast="0"/>
-      <w:bookmarkEnd w:id="16"/>
+      <w:bookmarkStart w:id="17" w:name="_iqgad916glzz" w:colFirst="0" w:colLast="0"/>
+      <w:bookmarkEnd w:id="17"/>
       <w:r>
         <w:t>Student</w:t>
       </w:r>
@@ -3744,8 +3678,8 @@
         <w:spacing w:after="120"/>
         <w:ind w:left="720"/>
       </w:pPr>
-      <w:bookmarkStart w:id="17" w:name="_3dy6vkm" w:colFirst="0" w:colLast="0"/>
-      <w:bookmarkEnd w:id="17"/>
+      <w:bookmarkStart w:id="18" w:name="_3dy6vkm" w:colFirst="0" w:colLast="0"/>
+      <w:bookmarkEnd w:id="18"/>
       <w:r>
         <w:t xml:space="preserve">Student je osnovni profil korisnika sistema Mensarium. Korisnici ovog tipa se mogu registrovati </w:t>
       </w:r>
@@ -3783,8 +3717,8 @@
         </w:numPr>
         <w:ind w:hanging="720"/>
       </w:pPr>
-      <w:bookmarkStart w:id="18" w:name="_z6soerqnlnyv" w:colFirst="0" w:colLast="0"/>
-      <w:bookmarkEnd w:id="18"/>
+      <w:bookmarkStart w:id="19" w:name="_z6soerqnlnyv" w:colFirst="0" w:colLast="0"/>
+      <w:bookmarkEnd w:id="19"/>
       <w:r>
         <w:t>Upošljenik za kreiranje novih korisnika</w:t>
       </w:r>
@@ -3795,8 +3729,8 @@
         <w:spacing w:after="120"/>
         <w:ind w:left="720"/>
       </w:pPr>
-      <w:bookmarkStart w:id="19" w:name="_nupwc2tlhpjn" w:colFirst="0" w:colLast="0"/>
-      <w:bookmarkEnd w:id="19"/>
+      <w:bookmarkStart w:id="20" w:name="_nupwc2tlhpjn" w:colFirst="0" w:colLast="0"/>
+      <w:bookmarkEnd w:id="20"/>
       <w:r>
         <w:t xml:space="preserve">Upošljenik za kreiranje novih korisnika je profil korisnika koji je zadužen za kreiranje studentskih naloga i dodelu ID-a i prve šifre studentima kako bi mogli da se prijave </w:t>
       </w:r>
@@ -3826,8 +3760,8 @@
         </w:numPr>
         <w:ind w:hanging="720"/>
       </w:pPr>
-      <w:bookmarkStart w:id="20" w:name="_skau6hk2fv" w:colFirst="0" w:colLast="0"/>
-      <w:bookmarkEnd w:id="20"/>
+      <w:bookmarkStart w:id="21" w:name="_skau6hk2fv" w:colFirst="0" w:colLast="0"/>
+      <w:bookmarkEnd w:id="21"/>
       <w:r>
         <w:t>Šalterski radnik</w:t>
       </w:r>
@@ -3838,8 +3772,8 @@
         <w:spacing w:after="120"/>
         <w:ind w:left="720"/>
       </w:pPr>
-      <w:bookmarkStart w:id="21" w:name="_4d34og8" w:colFirst="0" w:colLast="0"/>
-      <w:bookmarkEnd w:id="21"/>
+      <w:bookmarkStart w:id="22" w:name="_4d34og8" w:colFirst="0" w:colLast="0"/>
+      <w:bookmarkEnd w:id="22"/>
       <w:r>
         <w:t>Šalterski radnik je korisnik sistema koji uplaćuje obroke studentima. Pored toga, on ima mogućnost i da obriše obroke studentu ukoliko je napravio grešku prilikom uplate. Ima uvid u informacije o svom nalogu.</w:t>
       </w:r>
@@ -3853,8 +3787,8 @@
         </w:numPr>
         <w:ind w:hanging="720"/>
       </w:pPr>
-      <w:bookmarkStart w:id="22" w:name="_fd5vgw51es6s" w:colFirst="0" w:colLast="0"/>
-      <w:bookmarkEnd w:id="22"/>
+      <w:bookmarkStart w:id="23" w:name="_fd5vgw51es6s" w:colFirst="0" w:colLast="0"/>
+      <w:bookmarkEnd w:id="23"/>
       <w:r>
         <w:t>Upošljenik za umanjenje obroka</w:t>
       </w:r>
@@ -3865,8 +3799,8 @@
         <w:spacing w:after="120"/>
         <w:ind w:left="720"/>
       </w:pPr>
-      <w:bookmarkStart w:id="23" w:name="_2s8eyo1" w:colFirst="0" w:colLast="0"/>
-      <w:bookmarkEnd w:id="23"/>
+      <w:bookmarkStart w:id="24" w:name="_2s8eyo1" w:colFirst="0" w:colLast="0"/>
+      <w:bookmarkEnd w:id="24"/>
       <w:r>
         <w:t xml:space="preserve">Upošljenik za umanjenje obroka je korisnik sistema koji umanjuje obroke </w:t>
       </w:r>
@@ -3888,8 +3822,8 @@
         </w:numPr>
         <w:ind w:hanging="720"/>
       </w:pPr>
-      <w:bookmarkStart w:id="24" w:name="_wjkdw4gy0pi7" w:colFirst="0" w:colLast="0"/>
-      <w:bookmarkEnd w:id="24"/>
+      <w:bookmarkStart w:id="25" w:name="_wjkdw4gy0pi7" w:colFirst="0" w:colLast="0"/>
+      <w:bookmarkEnd w:id="25"/>
       <w:r>
         <w:t>Administrator</w:t>
       </w:r>
@@ -3900,8 +3834,8 @@
         <w:spacing w:after="120"/>
         <w:ind w:left="720"/>
       </w:pPr>
-      <w:bookmarkStart w:id="25" w:name="_17dp8vu" w:colFirst="0" w:colLast="0"/>
-      <w:bookmarkEnd w:id="25"/>
+      <w:bookmarkStart w:id="26" w:name="_17dp8vu" w:colFirst="0" w:colLast="0"/>
+      <w:bookmarkEnd w:id="26"/>
       <w:r>
         <w:t xml:space="preserve">Administrator je specijalni profil korisnika koji ima pristup većem broju funkcionalnostima sistema, tj. </w:t>
       </w:r>
@@ -3931,8 +3865,8 @@
         </w:numPr>
         <w:ind w:hanging="720"/>
       </w:pPr>
-      <w:bookmarkStart w:id="26" w:name="_3rdcrjn" w:colFirst="0" w:colLast="0"/>
-      <w:bookmarkEnd w:id="26"/>
+      <w:bookmarkStart w:id="27" w:name="_3rdcrjn" w:colFirst="0" w:colLast="0"/>
+      <w:bookmarkEnd w:id="27"/>
       <w:r>
         <w:t>Opis slučajeva korišćenja</w:t>
       </w:r>
@@ -3946,8 +3880,8 @@
         </w:numPr>
         <w:ind w:hanging="720"/>
       </w:pPr>
-      <w:bookmarkStart w:id="27" w:name="_69clrx2ak8j7" w:colFirst="0" w:colLast="0"/>
-      <w:bookmarkEnd w:id="27"/>
+      <w:bookmarkStart w:id="28" w:name="_69clrx2ak8j7" w:colFirst="0" w:colLast="0"/>
+      <w:bookmarkEnd w:id="28"/>
       <w:r>
         <w:t xml:space="preserve">Registracija </w:t>
       </w:r>
@@ -4182,8 +4116,8 @@
         <w:spacing w:after="120"/>
         <w:ind w:left="720"/>
       </w:pPr>
-      <w:bookmarkStart w:id="28" w:name="_3zkhotudhgbj" w:colFirst="0" w:colLast="0"/>
-      <w:bookmarkEnd w:id="28"/>
+      <w:bookmarkStart w:id="29" w:name="_3zkhotudhgbj" w:colFirst="0" w:colLast="0"/>
+      <w:bookmarkEnd w:id="29"/>
       <w:r>
         <w:rPr>
           <w:b/>
@@ -4264,8 +4198,6 @@
       <w:r>
         <w:t xml:space="preserve"> sistem.</w:t>
       </w:r>
-      <w:bookmarkStart w:id="29" w:name="_GoBack"/>
-      <w:bookmarkEnd w:id="29"/>
     </w:p>
     <w:p>
       <w:pPr>
@@ -7643,7 +7575,16 @@
       <w:bookmarkStart w:id="55" w:name="_7vteeu4cxyup" w:colFirst="0" w:colLast="0"/>
       <w:bookmarkEnd w:id="55"/>
       <w:r>
-        <w:t>Uređivanje naloga studenata</w:t>
+        <w:t xml:space="preserve">Uređivanje naloga </w:t>
+      </w:r>
+      <w:r>
+        <w:t>upo</w:t>
+      </w:r>
+      <w:r>
+        <w:rPr>
+          <w:lang w:val="sr-Latn-RS"/>
+        </w:rPr>
+        <w:t>šljenika za umanjenje obroka</w:t>
       </w:r>
     </w:p>
     <w:p>
@@ -7667,7 +7608,13 @@
         <w:ind w:left="720"/>
       </w:pPr>
       <w:r>
-        <w:t>Kreiranje, modifikacija i brisanje naloga studenta.</w:t>
+        <w:t xml:space="preserve">Kreiranje, modifikacija i brisanje naloga </w:t>
+      </w:r>
+      <w:r>
+        <w:t>upošljenika za umanjenje obroka</w:t>
+      </w:r>
+      <w:r>
+        <w:t>.</w:t>
       </w:r>
     </w:p>
     <w:p>
@@ -9473,7 +9420,13 @@
       <w:bookmarkStart w:id="68" w:name="_drdmtpbgu07" w:colFirst="0" w:colLast="0"/>
       <w:bookmarkEnd w:id="68"/>
       <w:r>
-        <w:t>Upotrebivost</w:t>
+        <w:t>Upotreb</w:t>
+      </w:r>
+      <w:r>
+        <w:t>lj</w:t>
+      </w:r>
+      <w:r>
+        <w:t>ivost</w:t>
       </w:r>
     </w:p>
     <w:p>
@@ -9491,7 +9444,13 @@
       </w:r>
       <w:proofErr w:type="gramEnd"/>
       <w:r>
-        <w:t xml:space="preserve"> utiču na upotrebivosti sistema koji se razvija.</w:t>
+        <w:t xml:space="preserve"> utiču na upotreb</w:t>
+      </w:r>
+      <w:r>
+        <w:t>ljivost</w:t>
+      </w:r>
+      <w:r>
+        <w:t xml:space="preserve"> sistema koji se razvija.</w:t>
       </w:r>
     </w:p>
     <w:p>
@@ -10186,13 +10145,13 @@
             <w:rPr>
               <w:lang w:val="sr-Latn-CS"/>
             </w:rPr>
-            <w:t xml:space="preserve">  Datum:  09.04</w:t>
+            <w:t xml:space="preserve">  Datum:  05</w:t>
           </w:r>
           <w:r>
             <w:rPr>
               <w:lang w:val="sr-Latn-CS"/>
             </w:rPr>
-            <w:t>.201</w:t>
+            <w:t>.04.201</w:t>
           </w:r>
           <w:r>
             <w:rPr>
@@ -13784,6 +13743,13 @@
     <w:tblPr>
       <w:tblStyleRowBandSize w:val="1"/>
       <w:tblStyleColBandSize w:val="1"/>
+      <w:tblInd w:w="0" w:type="dxa"/>
+      <w:tblCellMar>
+        <w:top w:w="0" w:type="dxa"/>
+        <w:left w:w="108" w:type="dxa"/>
+        <w:bottom w:w="0" w:type="dxa"/>
+        <w:right w:w="108" w:type="dxa"/>
+      </w:tblCellMar>
     </w:tblPr>
   </w:style>
   <w:style w:type="paragraph" w:styleId="Header">
@@ -13870,6 +13836,42 @@
       <w:ind w:left="720"/>
       <w:contextualSpacing/>
     </w:pPr>
+  </w:style>
+  <w:style w:type="paragraph" w:styleId="TOC1">
+    <w:name w:val="toc 1"/>
+    <w:basedOn w:val="Normal"/>
+    <w:next w:val="Normal"/>
+    <w:autoRedefine/>
+    <w:uiPriority w:val="39"/>
+    <w:unhideWhenUsed/>
+    <w:rsid w:val="009B2386"/>
+    <w:pPr>
+      <w:spacing w:after="100"/>
+    </w:pPr>
+  </w:style>
+  <w:style w:type="paragraph" w:styleId="TOC2">
+    <w:name w:val="toc 2"/>
+    <w:basedOn w:val="Normal"/>
+    <w:next w:val="Normal"/>
+    <w:autoRedefine/>
+    <w:uiPriority w:val="39"/>
+    <w:unhideWhenUsed/>
+    <w:rsid w:val="009B2386"/>
+    <w:pPr>
+      <w:spacing w:after="100"/>
+      <w:ind w:left="200"/>
+    </w:pPr>
+  </w:style>
+  <w:style w:type="character" w:styleId="Hyperlink">
+    <w:name w:val="Hyperlink"/>
+    <w:basedOn w:val="DefaultParagraphFont"/>
+    <w:uiPriority w:val="99"/>
+    <w:unhideWhenUsed/>
+    <w:rsid w:val="009B2386"/>
+    <w:rPr>
+      <w:color w:val="0563C1" w:themeColor="hyperlink"/>
+      <w:u w:val="single"/>
+    </w:rPr>
   </w:style>
 </w:styles>
 </file>

</xml_diff>